<commit_message>
Compleeted code (still needs testing)
</commit_message>
<xml_diff>
--- a/Test plan.docx
+++ b/Test plan.docx
@@ -131,11 +131,6 @@
               <w:t>MASTER_LIST</w:t>
             </w:r>
           </w:p>
-          <w:p>
-            <w:r>
-              <w:t xml:space="preserve">(Stores </w:t>
-            </w:r>
-          </w:p>
         </w:tc>
         <w:tc>
           <w:tcPr>
@@ -232,10 +227,7 @@
           </w:tcPr>
           <w:p>
             <w:r>
-              <w:t>g</w:t>
-            </w:r>
-            <w:r>
-              <w:t>uessed</w:t>
+              <w:t>guessed</w:t>
             </w:r>
           </w:p>
         </w:tc>
@@ -404,7 +396,15 @@
             <w:tcW w:w="1255" w:type="dxa"/>
           </w:tcPr>
           <w:p>
-            <w:r>
+            <w:pPr>
+              <w:rPr>
+                <w:sz w:val="20"/>
+              </w:rPr>
+            </w:pPr>
+            <w:r>
+              <w:rPr>
+                <w:sz w:val="20"/>
+              </w:rPr>
               <w:t>Test Point</w:t>
             </w:r>
           </w:p>
@@ -414,13 +414,27 @@
             <w:tcW w:w="8095" w:type="dxa"/>
           </w:tcPr>
           <w:p>
-            <w:r>
+            <w:pPr>
+              <w:rPr>
+                <w:sz w:val="20"/>
+              </w:rPr>
+            </w:pPr>
+            <w:r>
+              <w:rPr>
+                <w:sz w:val="20"/>
+              </w:rPr>
               <w:t xml:space="preserve">Function </w:t>
             </w:r>
             <w:r>
+              <w:rPr>
+                <w:sz w:val="20"/>
+              </w:rPr>
               <w:t>in</w:t>
             </w:r>
             <w:r>
+              <w:rPr>
+                <w:sz w:val="20"/>
+              </w:rPr>
               <w:t xml:space="preserve"> Code</w:t>
             </w:r>
           </w:p>
@@ -435,7 +449,15 @@
             <w:tcW w:w="1255" w:type="dxa"/>
           </w:tcPr>
           <w:p>
-            <w:r>
+            <w:pPr>
+              <w:rPr>
+                <w:sz w:val="20"/>
+              </w:rPr>
+            </w:pPr>
+            <w:r>
+              <w:rPr>
+                <w:sz w:val="20"/>
+              </w:rPr>
               <w:t>1</w:t>
             </w:r>
           </w:p>
@@ -445,13 +467,27 @@
             <w:tcW w:w="8095" w:type="dxa"/>
           </w:tcPr>
           <w:p>
-            <w:r>
+            <w:pPr>
+              <w:rPr>
+                <w:sz w:val="20"/>
+              </w:rPr>
+            </w:pPr>
+            <w:r>
+              <w:rPr>
+                <w:sz w:val="20"/>
+              </w:rPr>
               <w:t>Type verificat</w:t>
             </w:r>
             <w:r>
+              <w:rPr>
+                <w:sz w:val="20"/>
+              </w:rPr>
               <w:t>ion in number of games (Making s</w:t>
             </w:r>
             <w:r>
+              <w:rPr>
+                <w:sz w:val="20"/>
+              </w:rPr>
               <w:t>ure they user inputs a number and not letters or a decimal number)</w:t>
             </w:r>
           </w:p>
@@ -463,7 +499,15 @@
             <w:tcW w:w="1255" w:type="dxa"/>
           </w:tcPr>
           <w:p>
-            <w:r>
+            <w:pPr>
+              <w:rPr>
+                <w:sz w:val="20"/>
+              </w:rPr>
+            </w:pPr>
+            <w:r>
+              <w:rPr>
+                <w:sz w:val="20"/>
+              </w:rPr>
               <w:t>2</w:t>
             </w:r>
           </w:p>
@@ -473,7 +517,15 @@
             <w:tcW w:w="8095" w:type="dxa"/>
           </w:tcPr>
           <w:p>
-            <w:r>
+            <w:pPr>
+              <w:rPr>
+                <w:sz w:val="20"/>
+              </w:rPr>
+            </w:pPr>
+            <w:r>
+              <w:rPr>
+                <w:sz w:val="20"/>
+              </w:rPr>
               <w:t>Limiting the number of games to a max of 10</w:t>
             </w:r>
           </w:p>
@@ -485,7 +537,15 @@
             <w:tcW w:w="1255" w:type="dxa"/>
           </w:tcPr>
           <w:p>
-            <w:r>
+            <w:pPr>
+              <w:rPr>
+                <w:sz w:val="20"/>
+              </w:rPr>
+            </w:pPr>
+            <w:r>
+              <w:rPr>
+                <w:sz w:val="20"/>
+              </w:rPr>
               <w:t>3</w:t>
             </w:r>
           </w:p>
@@ -495,7 +555,15 @@
             <w:tcW w:w="8095" w:type="dxa"/>
           </w:tcPr>
           <w:p>
-            <w:r>
+            <w:pPr>
+              <w:rPr>
+                <w:sz w:val="20"/>
+              </w:rPr>
+            </w:pPr>
+            <w:r>
+              <w:rPr>
+                <w:sz w:val="20"/>
+              </w:rPr>
               <w:t>Running the number of games the user wants</w:t>
             </w:r>
           </w:p>
@@ -507,7 +575,15 @@
             <w:tcW w:w="1255" w:type="dxa"/>
           </w:tcPr>
           <w:p>
-            <w:r>
+            <w:pPr>
+              <w:rPr>
+                <w:sz w:val="20"/>
+              </w:rPr>
+            </w:pPr>
+            <w:r>
+              <w:rPr>
+                <w:sz w:val="20"/>
+              </w:rPr>
               <w:t>4</w:t>
             </w:r>
           </w:p>
@@ -517,7 +593,15 @@
             <w:tcW w:w="8095" w:type="dxa"/>
           </w:tcPr>
           <w:p>
-            <w:r>
+            <w:pPr>
+              <w:rPr>
+                <w:sz w:val="20"/>
+              </w:rPr>
+            </w:pPr>
+            <w:r>
+              <w:rPr>
+                <w:sz w:val="20"/>
+              </w:rPr>
               <w:t>Making the correct number of spaces for guessed letters (i.e if the answer is 5 characters then making the guessing space _ _ _ _ _)</w:t>
             </w:r>
           </w:p>
@@ -529,7 +613,15 @@
             <w:tcW w:w="1255" w:type="dxa"/>
           </w:tcPr>
           <w:p>
-            <w:r>
+            <w:pPr>
+              <w:rPr>
+                <w:sz w:val="20"/>
+              </w:rPr>
+            </w:pPr>
+            <w:r>
+              <w:rPr>
+                <w:sz w:val="20"/>
+              </w:rPr>
               <w:t>5</w:t>
             </w:r>
           </w:p>
@@ -539,10 +631,21 @@
             <w:tcW w:w="8095" w:type="dxa"/>
           </w:tcPr>
           <w:p>
-            <w:r>
+            <w:pPr>
+              <w:rPr>
+                <w:sz w:val="20"/>
+              </w:rPr>
+            </w:pPr>
+            <w:r>
+              <w:rPr>
+                <w:sz w:val="20"/>
+              </w:rPr>
               <w:t>Making s</w:t>
             </w:r>
             <w:r>
+              <w:rPr>
+                <w:sz w:val="20"/>
+              </w:rPr>
               <w:t>ure the user has lives or else ending the game</w:t>
             </w:r>
           </w:p>
@@ -554,7 +657,15 @@
             <w:tcW w:w="1255" w:type="dxa"/>
           </w:tcPr>
           <w:p>
-            <w:r>
+            <w:pPr>
+              <w:rPr>
+                <w:sz w:val="20"/>
+              </w:rPr>
+            </w:pPr>
+            <w:r>
+              <w:rPr>
+                <w:sz w:val="20"/>
+              </w:rPr>
               <w:t>6</w:t>
             </w:r>
           </w:p>
@@ -564,7 +675,15 @@
             <w:tcW w:w="8095" w:type="dxa"/>
           </w:tcPr>
           <w:p>
-            <w:r>
+            <w:pPr>
+              <w:rPr>
+                <w:sz w:val="20"/>
+              </w:rPr>
+            </w:pPr>
+            <w:r>
+              <w:rPr>
+                <w:sz w:val="20"/>
+              </w:rPr>
               <w:t>Checking to see if the user has guessed the word</w:t>
             </w:r>
           </w:p>
@@ -576,7 +695,15 @@
             <w:tcW w:w="1255" w:type="dxa"/>
           </w:tcPr>
           <w:p>
-            <w:r>
+            <w:pPr>
+              <w:rPr>
+                <w:sz w:val="20"/>
+              </w:rPr>
+            </w:pPr>
+            <w:r>
+              <w:rPr>
+                <w:sz w:val="20"/>
+              </w:rPr>
               <w:t>7</w:t>
             </w:r>
           </w:p>
@@ -586,13 +713,27 @@
             <w:tcW w:w="8095" w:type="dxa"/>
           </w:tcPr>
           <w:p>
-            <w:r>
+            <w:pPr>
+              <w:rPr>
+                <w:sz w:val="20"/>
+              </w:rPr>
+            </w:pPr>
+            <w:r>
+              <w:rPr>
+                <w:sz w:val="20"/>
+              </w:rPr>
               <w:t>Checking to see if the user ha</w:t>
             </w:r>
             <w:r>
+              <w:rPr>
+                <w:sz w:val="20"/>
+              </w:rPr>
               <w:t>s entered any numbers when they</w:t>
             </w:r>
             <w:r>
+              <w:rPr>
+                <w:sz w:val="20"/>
+              </w:rPr>
               <w:t xml:space="preserve"> are only supposed to be letters</w:t>
             </w:r>
           </w:p>
@@ -604,7 +745,15 @@
             <w:tcW w:w="1255" w:type="dxa"/>
           </w:tcPr>
           <w:p>
-            <w:r>
+            <w:pPr>
+              <w:rPr>
+                <w:sz w:val="20"/>
+              </w:rPr>
+            </w:pPr>
+            <w:r>
+              <w:rPr>
+                <w:sz w:val="20"/>
+              </w:rPr>
               <w:t>8</w:t>
             </w:r>
           </w:p>
@@ -614,10 +763,21 @@
             <w:tcW w:w="8095" w:type="dxa"/>
           </w:tcPr>
           <w:p>
-            <w:r>
+            <w:pPr>
+              <w:rPr>
+                <w:sz w:val="20"/>
+              </w:rPr>
+            </w:pPr>
+            <w:r>
+              <w:rPr>
+                <w:sz w:val="20"/>
+              </w:rPr>
               <w:t>Making s</w:t>
             </w:r>
             <w:r>
+              <w:rPr>
+                <w:sz w:val="20"/>
+              </w:rPr>
               <w:t>ure the user only enters one letter at a time</w:t>
             </w:r>
           </w:p>
@@ -629,7 +789,15 @@
             <w:tcW w:w="1255" w:type="dxa"/>
           </w:tcPr>
           <w:p>
-            <w:r>
+            <w:pPr>
+              <w:rPr>
+                <w:sz w:val="20"/>
+              </w:rPr>
+            </w:pPr>
+            <w:r>
+              <w:rPr>
+                <w:sz w:val="20"/>
+              </w:rPr>
               <w:t>9</w:t>
             </w:r>
           </w:p>
@@ -639,10 +807,21 @@
             <w:tcW w:w="8095" w:type="dxa"/>
           </w:tcPr>
           <w:p>
-            <w:r>
+            <w:pPr>
+              <w:rPr>
+                <w:sz w:val="20"/>
+              </w:rPr>
+            </w:pPr>
+            <w:r>
+              <w:rPr>
+                <w:sz w:val="20"/>
+              </w:rPr>
               <w:t>Making s</w:t>
             </w:r>
             <w:r>
+              <w:rPr>
+                <w:sz w:val="20"/>
+              </w:rPr>
               <w:t>ure the user has not guessed the same letter</w:t>
             </w:r>
           </w:p>
@@ -654,7 +833,15 @@
             <w:tcW w:w="1255" w:type="dxa"/>
           </w:tcPr>
           <w:p>
-            <w:r>
+            <w:pPr>
+              <w:rPr>
+                <w:sz w:val="20"/>
+              </w:rPr>
+            </w:pPr>
+            <w:r>
+              <w:rPr>
+                <w:sz w:val="20"/>
+              </w:rPr>
               <w:t>10</w:t>
             </w:r>
           </w:p>
@@ -664,14 +851,28 @@
             <w:tcW w:w="8095" w:type="dxa"/>
           </w:tcPr>
           <w:p>
-            <w:r>
+            <w:pPr>
+              <w:rPr>
+                <w:sz w:val="20"/>
+              </w:rPr>
+            </w:pPr>
+            <w:r>
+              <w:rPr>
+                <w:sz w:val="20"/>
+              </w:rPr>
               <w:t>Checking to see if the letter guessed is in the answer</w:t>
             </w:r>
           </w:p>
         </w:tc>
       </w:tr>
     </w:tbl>
-    <w:p/>
+    <w:p>
+      <w:pPr>
+        <w:rPr>
+          <w:sz w:val="20"/>
+        </w:rPr>
+      </w:pPr>
+    </w:p>
     <w:tbl>
       <w:tblPr>
         <w:tblStyle w:val="TableGrid"/>
@@ -690,7 +891,15 @@
             <w:tcW w:w="1165" w:type="dxa"/>
           </w:tcPr>
           <w:p>
-            <w:r>
+            <w:pPr>
+              <w:rPr>
+                <w:sz w:val="20"/>
+              </w:rPr>
+            </w:pPr>
+            <w:r>
+              <w:rPr>
+                <w:sz w:val="20"/>
+              </w:rPr>
               <w:t>Test Point</w:t>
             </w:r>
           </w:p>
@@ -700,7 +909,15 @@
             <w:tcW w:w="1800" w:type="dxa"/>
           </w:tcPr>
           <w:p>
-            <w:r>
+            <w:pPr>
+              <w:rPr>
+                <w:sz w:val="20"/>
+              </w:rPr>
+            </w:pPr>
+            <w:r>
+              <w:rPr>
+                <w:sz w:val="20"/>
+              </w:rPr>
               <w:t>input</w:t>
             </w:r>
           </w:p>
@@ -710,7 +927,15 @@
             <w:tcW w:w="4178" w:type="dxa"/>
           </w:tcPr>
           <w:p>
-            <w:r>
+            <w:pPr>
+              <w:rPr>
+                <w:sz w:val="20"/>
+              </w:rPr>
+            </w:pPr>
+            <w:r>
+              <w:rPr>
+                <w:sz w:val="20"/>
+              </w:rPr>
               <w:t>Expected outcome</w:t>
             </w:r>
           </w:p>
@@ -720,7 +945,15 @@
             <w:tcW w:w="2207" w:type="dxa"/>
           </w:tcPr>
           <w:p>
-            <w:r>
+            <w:pPr>
+              <w:rPr>
+                <w:sz w:val="20"/>
+              </w:rPr>
+            </w:pPr>
+            <w:r>
+              <w:rPr>
+                <w:sz w:val="20"/>
+              </w:rPr>
               <w:t>Actual Outcome</w:t>
             </w:r>
           </w:p>
@@ -732,7 +965,15 @@
             <w:tcW w:w="1165" w:type="dxa"/>
           </w:tcPr>
           <w:p>
-            <w:r>
+            <w:pPr>
+              <w:rPr>
+                <w:sz w:val="20"/>
+              </w:rPr>
+            </w:pPr>
+            <w:r>
+              <w:rPr>
+                <w:sz w:val="20"/>
+              </w:rPr>
               <w:t>1</w:t>
             </w:r>
           </w:p>
@@ -742,7 +983,15 @@
             <w:tcW w:w="1800" w:type="dxa"/>
           </w:tcPr>
           <w:p>
-            <w:r>
+            <w:pPr>
+              <w:rPr>
+                <w:sz w:val="20"/>
+              </w:rPr>
+            </w:pPr>
+            <w:r>
+              <w:rPr>
+                <w:sz w:val="20"/>
+              </w:rPr>
               <w:t>abc</w:t>
             </w:r>
           </w:p>
@@ -752,7 +1001,15 @@
             <w:tcW w:w="4178" w:type="dxa"/>
           </w:tcPr>
           <w:p>
-            <w:r>
+            <w:pPr>
+              <w:rPr>
+                <w:sz w:val="20"/>
+              </w:rPr>
+            </w:pPr>
+            <w:r>
+              <w:rPr>
+                <w:sz w:val="20"/>
+              </w:rPr>
               <w:t>Program telling me I need to enter only numbers</w:t>
             </w:r>
           </w:p>
@@ -761,7 +1018,13 @@
           <w:tcPr>
             <w:tcW w:w="2207" w:type="dxa"/>
           </w:tcPr>
-          <w:p/>
+          <w:p>
+            <w:pPr>
+              <w:rPr>
+                <w:sz w:val="20"/>
+              </w:rPr>
+            </w:pPr>
+          </w:p>
         </w:tc>
       </w:tr>
       <w:tr>
@@ -770,19 +1033,375 @@
             <w:tcW w:w="1165" w:type="dxa"/>
           </w:tcPr>
           <w:p>
-            <w:r>
+            <w:pPr>
+              <w:rPr>
+                <w:sz w:val="20"/>
+              </w:rPr>
+            </w:pPr>
+            <w:r>
+              <w:rPr>
+                <w:sz w:val="20"/>
+              </w:rPr>
+              <w:t>1</w:t>
+            </w:r>
+          </w:p>
+        </w:tc>
+        <w:tc>
+          <w:tcPr>
+            <w:tcW w:w="1800" w:type="dxa"/>
+          </w:tcPr>
+          <w:p>
+            <w:pPr>
+              <w:rPr>
+                <w:sz w:val="20"/>
+              </w:rPr>
+            </w:pPr>
+            <w:r>
+              <w:rPr>
+                <w:sz w:val="20"/>
+              </w:rPr>
+              <w:t>Abc123</w:t>
+            </w:r>
+          </w:p>
+        </w:tc>
+        <w:tc>
+          <w:tcPr>
+            <w:tcW w:w="4178" w:type="dxa"/>
+          </w:tcPr>
+          <w:p>
+            <w:pPr>
+              <w:rPr>
+                <w:sz w:val="20"/>
+              </w:rPr>
+            </w:pPr>
+            <w:r>
+              <w:rPr>
+                <w:sz w:val="20"/>
+              </w:rPr>
+              <w:t>Program telling me I need to enter only numbers</w:t>
+            </w:r>
+          </w:p>
+        </w:tc>
+        <w:tc>
+          <w:tcPr>
+            <w:tcW w:w="2207" w:type="dxa"/>
+          </w:tcPr>
+          <w:p>
+            <w:pPr>
+              <w:rPr>
+                <w:sz w:val="20"/>
+              </w:rPr>
+            </w:pPr>
+          </w:p>
+        </w:tc>
+      </w:tr>
+      <w:tr>
+        <w:tc>
+          <w:tcPr>
+            <w:tcW w:w="1165" w:type="dxa"/>
+          </w:tcPr>
+          <w:p>
+            <w:pPr>
+              <w:rPr>
+                <w:sz w:val="20"/>
+              </w:rPr>
+            </w:pPr>
+            <w:r>
+              <w:rPr>
+                <w:sz w:val="20"/>
+              </w:rPr>
+              <w:t>2</w:t>
+            </w:r>
+          </w:p>
+        </w:tc>
+        <w:tc>
+          <w:tcPr>
+            <w:tcW w:w="1800" w:type="dxa"/>
+          </w:tcPr>
+          <w:p>
+            <w:pPr>
+              <w:rPr>
+                <w:sz w:val="20"/>
+              </w:rPr>
+            </w:pPr>
+            <w:r>
+              <w:rPr>
+                <w:sz w:val="20"/>
+              </w:rPr>
+              <w:t>0</w:t>
+            </w:r>
+          </w:p>
+        </w:tc>
+        <w:tc>
+          <w:tcPr>
+            <w:tcW w:w="4178" w:type="dxa"/>
+          </w:tcPr>
+          <w:p>
+            <w:pPr>
+              <w:rPr>
+                <w:sz w:val="20"/>
+              </w:rPr>
+            </w:pPr>
+            <w:r>
+              <w:rPr>
+                <w:sz w:val="20"/>
+              </w:rPr>
+              <w:t>Program ending</w:t>
+            </w:r>
+          </w:p>
+        </w:tc>
+        <w:tc>
+          <w:tcPr>
+            <w:tcW w:w="2207" w:type="dxa"/>
+          </w:tcPr>
+          <w:p>
+            <w:pPr>
+              <w:rPr>
+                <w:sz w:val="20"/>
+              </w:rPr>
+            </w:pPr>
+          </w:p>
+        </w:tc>
+      </w:tr>
+      <w:tr>
+        <w:tc>
+          <w:tcPr>
+            <w:tcW w:w="1165" w:type="dxa"/>
+          </w:tcPr>
+          <w:p>
+            <w:pPr>
+              <w:rPr>
+                <w:sz w:val="20"/>
+              </w:rPr>
+            </w:pPr>
+            <w:r>
+              <w:rPr>
+                <w:sz w:val="20"/>
+              </w:rPr>
+              <w:t>1</w:t>
+            </w:r>
+          </w:p>
+        </w:tc>
+        <w:tc>
+          <w:tcPr>
+            <w:tcW w:w="1800" w:type="dxa"/>
+          </w:tcPr>
+          <w:p>
+            <w:pPr>
+              <w:rPr>
+                <w:sz w:val="20"/>
+              </w:rPr>
+            </w:pPr>
+            <w:r>
+              <w:rPr>
+                <w:sz w:val="20"/>
+              </w:rPr>
+              <w:t>5</w:t>
+            </w:r>
+          </w:p>
+        </w:tc>
+        <w:tc>
+          <w:tcPr>
+            <w:tcW w:w="4178" w:type="dxa"/>
+          </w:tcPr>
+          <w:p>
+            <w:pPr>
+              <w:rPr>
+                <w:sz w:val="20"/>
+              </w:rPr>
+            </w:pPr>
+            <w:r>
+              <w:rPr>
+                <w:sz w:val="20"/>
+              </w:rPr>
+              <w:t>Program continuing</w:t>
+            </w:r>
+          </w:p>
+        </w:tc>
+        <w:tc>
+          <w:tcPr>
+            <w:tcW w:w="2207" w:type="dxa"/>
+          </w:tcPr>
+          <w:p>
+            <w:pPr>
+              <w:rPr>
+                <w:sz w:val="20"/>
+              </w:rPr>
+            </w:pPr>
+          </w:p>
+        </w:tc>
+      </w:tr>
+      <w:tr>
+        <w:tc>
+          <w:tcPr>
+            <w:tcW w:w="1165" w:type="dxa"/>
+          </w:tcPr>
+          <w:p>
+            <w:pPr>
+              <w:rPr>
+                <w:sz w:val="20"/>
+              </w:rPr>
+            </w:pPr>
+            <w:r>
+              <w:rPr>
+                <w:sz w:val="20"/>
+              </w:rPr>
               <w:lastRenderedPageBreak/>
+              <w:t>2</w:t>
+            </w:r>
+          </w:p>
+        </w:tc>
+        <w:tc>
+          <w:tcPr>
+            <w:tcW w:w="1800" w:type="dxa"/>
+          </w:tcPr>
+          <w:p>
+            <w:pPr>
+              <w:rPr>
+                <w:sz w:val="20"/>
+              </w:rPr>
+            </w:pPr>
+            <w:r>
+              <w:rPr>
+                <w:sz w:val="20"/>
+              </w:rPr>
+              <w:t>0</w:t>
+            </w:r>
+          </w:p>
+        </w:tc>
+        <w:tc>
+          <w:tcPr>
+            <w:tcW w:w="4178" w:type="dxa"/>
+          </w:tcPr>
+          <w:p>
+            <w:pPr>
+              <w:rPr>
+                <w:sz w:val="20"/>
+              </w:rPr>
+            </w:pPr>
+            <w:r>
+              <w:rPr>
+                <w:sz w:val="20"/>
+              </w:rPr>
+              <w:t>Program ending</w:t>
+            </w:r>
+          </w:p>
+        </w:tc>
+        <w:tc>
+          <w:tcPr>
+            <w:tcW w:w="2207" w:type="dxa"/>
+          </w:tcPr>
+          <w:p>
+            <w:pPr>
+              <w:rPr>
+                <w:sz w:val="20"/>
+              </w:rPr>
+            </w:pPr>
+          </w:p>
+        </w:tc>
+      </w:tr>
+      <w:tr>
+        <w:tc>
+          <w:tcPr>
+            <w:tcW w:w="1165" w:type="dxa"/>
+          </w:tcPr>
+          <w:p>
+            <w:pPr>
+              <w:rPr>
+                <w:sz w:val="20"/>
+              </w:rPr>
+            </w:pPr>
+            <w:r>
+              <w:rPr>
+                <w:sz w:val="20"/>
+              </w:rPr>
+              <w:t>2</w:t>
+            </w:r>
+          </w:p>
+        </w:tc>
+        <w:tc>
+          <w:tcPr>
+            <w:tcW w:w="1800" w:type="dxa"/>
+          </w:tcPr>
+          <w:p>
+            <w:pPr>
+              <w:rPr>
+                <w:sz w:val="20"/>
+              </w:rPr>
+            </w:pPr>
+            <w:r>
+              <w:rPr>
+                <w:sz w:val="20"/>
+              </w:rPr>
               <w:t>1</w:t>
             </w:r>
           </w:p>
         </w:tc>
         <w:tc>
           <w:tcPr>
+            <w:tcW w:w="4178" w:type="dxa"/>
+          </w:tcPr>
+          <w:p>
+            <w:pPr>
+              <w:rPr>
+                <w:sz w:val="20"/>
+              </w:rPr>
+            </w:pPr>
+            <w:r>
+              <w:rPr>
+                <w:sz w:val="20"/>
+              </w:rPr>
+              <w:t>Program running 1 game</w:t>
+            </w:r>
+          </w:p>
+        </w:tc>
+        <w:tc>
+          <w:tcPr>
+            <w:tcW w:w="2207" w:type="dxa"/>
+          </w:tcPr>
+          <w:p>
+            <w:pPr>
+              <w:rPr>
+                <w:sz w:val="20"/>
+              </w:rPr>
+            </w:pPr>
+          </w:p>
+        </w:tc>
+      </w:tr>
+      <w:tr>
+        <w:tc>
+          <w:tcPr>
+            <w:tcW w:w="1165" w:type="dxa"/>
+          </w:tcPr>
+          <w:p>
+            <w:pPr>
+              <w:rPr>
+                <w:sz w:val="20"/>
+              </w:rPr>
+            </w:pPr>
+            <w:r>
+              <w:rPr>
+                <w:sz w:val="20"/>
+              </w:rPr>
+              <w:t>2</w:t>
+            </w:r>
+          </w:p>
+        </w:tc>
+        <w:tc>
+          <w:tcPr>
             <w:tcW w:w="1800" w:type="dxa"/>
           </w:tcPr>
           <w:p>
-            <w:r>
-              <w:t>Abc123</w:t>
+            <w:pPr>
+              <w:rPr>
+                <w:sz w:val="20"/>
+              </w:rPr>
+            </w:pPr>
+            <w:r>
+              <w:rPr>
+                <w:sz w:val="20"/>
+              </w:rPr>
+              <w:t>5</w:t>
             </w:r>
           </w:p>
         </w:tc>
@@ -791,8 +1410,16 @@
             <w:tcW w:w="4178" w:type="dxa"/>
           </w:tcPr>
           <w:p>
-            <w:r>
-              <w:t>Program telling me I need to enter only numbers</w:t>
+            <w:pPr>
+              <w:rPr>
+                <w:sz w:val="20"/>
+              </w:rPr>
+            </w:pPr>
+            <w:r>
+              <w:rPr>
+                <w:sz w:val="20"/>
+              </w:rPr>
+              <w:t>Program running 5 games</w:t>
             </w:r>
           </w:p>
         </w:tc>
@@ -800,7 +1427,13 @@
           <w:tcPr>
             <w:tcW w:w="2207" w:type="dxa"/>
           </w:tcPr>
-          <w:p/>
+          <w:p>
+            <w:pPr>
+              <w:rPr>
+                <w:sz w:val="20"/>
+              </w:rPr>
+            </w:pPr>
+          </w:p>
         </w:tc>
       </w:tr>
       <w:tr>
@@ -809,7 +1442,15 @@
             <w:tcW w:w="1165" w:type="dxa"/>
           </w:tcPr>
           <w:p>
-            <w:r>
+            <w:pPr>
+              <w:rPr>
+                <w:sz w:val="20"/>
+              </w:rPr>
+            </w:pPr>
+            <w:r>
+              <w:rPr>
+                <w:sz w:val="20"/>
+              </w:rPr>
               <w:t>2</w:t>
             </w:r>
           </w:p>
@@ -819,8 +1460,16 @@
             <w:tcW w:w="1800" w:type="dxa"/>
           </w:tcPr>
           <w:p>
-            <w:r>
-              <w:t>0</w:t>
+            <w:pPr>
+              <w:rPr>
+                <w:sz w:val="20"/>
+              </w:rPr>
+            </w:pPr>
+            <w:r>
+              <w:rPr>
+                <w:sz w:val="20"/>
+              </w:rPr>
+              <w:t>10</w:t>
             </w:r>
           </w:p>
         </w:tc>
@@ -829,8 +1478,16 @@
             <w:tcW w:w="4178" w:type="dxa"/>
           </w:tcPr>
           <w:p>
-            <w:r>
-              <w:t>Program ending</w:t>
+            <w:pPr>
+              <w:rPr>
+                <w:sz w:val="20"/>
+              </w:rPr>
+            </w:pPr>
+            <w:r>
+              <w:rPr>
+                <w:sz w:val="20"/>
+              </w:rPr>
+              <w:t>Program running 10 games</w:t>
             </w:r>
           </w:p>
         </w:tc>
@@ -838,7 +1495,13 @@
           <w:tcPr>
             <w:tcW w:w="2207" w:type="dxa"/>
           </w:tcPr>
-          <w:p/>
+          <w:p>
+            <w:pPr>
+              <w:rPr>
+                <w:sz w:val="20"/>
+              </w:rPr>
+            </w:pPr>
+          </w:p>
         </w:tc>
       </w:tr>
       <w:tr>
@@ -847,8 +1510,16 @@
             <w:tcW w:w="1165" w:type="dxa"/>
           </w:tcPr>
           <w:p>
-            <w:r>
-              <w:t>1</w:t>
+            <w:pPr>
+              <w:rPr>
+                <w:sz w:val="20"/>
+              </w:rPr>
+            </w:pPr>
+            <w:r>
+              <w:rPr>
+                <w:sz w:val="20"/>
+              </w:rPr>
+              <w:t>2</w:t>
             </w:r>
           </w:p>
         </w:tc>
@@ -857,8 +1528,16 @@
             <w:tcW w:w="1800" w:type="dxa"/>
           </w:tcPr>
           <w:p>
-            <w:r>
-              <w:t>5</w:t>
+            <w:pPr>
+              <w:rPr>
+                <w:sz w:val="20"/>
+              </w:rPr>
+            </w:pPr>
+            <w:r>
+              <w:rPr>
+                <w:sz w:val="20"/>
+              </w:rPr>
+              <w:t>11</w:t>
             </w:r>
           </w:p>
         </w:tc>
@@ -867,8 +1546,16 @@
             <w:tcW w:w="4178" w:type="dxa"/>
           </w:tcPr>
           <w:p>
-            <w:r>
-              <w:t>Program continuing</w:t>
+            <w:pPr>
+              <w:rPr>
+                <w:sz w:val="20"/>
+              </w:rPr>
+            </w:pPr>
+            <w:r>
+              <w:rPr>
+                <w:sz w:val="20"/>
+              </w:rPr>
+              <w:t>Program saying the maximum number of games in 10</w:t>
             </w:r>
           </w:p>
         </w:tc>
@@ -876,197 +1563,13 @@
           <w:tcPr>
             <w:tcW w:w="2207" w:type="dxa"/>
           </w:tcPr>
-          <w:p/>
-        </w:tc>
-      </w:tr>
-      <w:tr>
-        <w:tc>
-          <w:tcPr>
-            <w:tcW w:w="1165" w:type="dxa"/>
-          </w:tcPr>
-          <w:p>
-            <w:r>
-              <w:t>2</w:t>
-            </w:r>
-          </w:p>
-        </w:tc>
-        <w:tc>
-          <w:tcPr>
-            <w:tcW w:w="1800" w:type="dxa"/>
-          </w:tcPr>
-          <w:p>
-            <w:r>
-              <w:t>0</w:t>
-            </w:r>
-          </w:p>
-        </w:tc>
-        <w:tc>
-          <w:tcPr>
-            <w:tcW w:w="4178" w:type="dxa"/>
-          </w:tcPr>
-          <w:p>
-            <w:r>
-              <w:t>Program ending</w:t>
-            </w:r>
-          </w:p>
-        </w:tc>
-        <w:tc>
-          <w:tcPr>
-            <w:tcW w:w="2207" w:type="dxa"/>
-          </w:tcPr>
-          <w:p/>
-        </w:tc>
-      </w:tr>
-      <w:tr>
-        <w:tc>
-          <w:tcPr>
-            <w:tcW w:w="1165" w:type="dxa"/>
-          </w:tcPr>
-          <w:p>
-            <w:r>
-              <w:t>2</w:t>
-            </w:r>
-          </w:p>
-        </w:tc>
-        <w:tc>
-          <w:tcPr>
-            <w:tcW w:w="1800" w:type="dxa"/>
-          </w:tcPr>
-          <w:p>
-            <w:r>
-              <w:t>1</w:t>
-            </w:r>
-          </w:p>
-        </w:tc>
-        <w:tc>
-          <w:tcPr>
-            <w:tcW w:w="4178" w:type="dxa"/>
-          </w:tcPr>
-          <w:p>
-            <w:r>
-              <w:t>Program running 1 game</w:t>
-            </w:r>
-          </w:p>
-        </w:tc>
-        <w:tc>
-          <w:tcPr>
-            <w:tcW w:w="2207" w:type="dxa"/>
-          </w:tcPr>
-          <w:p/>
-        </w:tc>
-      </w:tr>
-      <w:tr>
-        <w:tc>
-          <w:tcPr>
-            <w:tcW w:w="1165" w:type="dxa"/>
-          </w:tcPr>
-          <w:p>
-            <w:r>
-              <w:t>2</w:t>
-            </w:r>
-          </w:p>
-        </w:tc>
-        <w:tc>
-          <w:tcPr>
-            <w:tcW w:w="1800" w:type="dxa"/>
-          </w:tcPr>
-          <w:p>
-            <w:r>
-              <w:t>5</w:t>
-            </w:r>
-          </w:p>
-        </w:tc>
-        <w:tc>
-          <w:tcPr>
-            <w:tcW w:w="4178" w:type="dxa"/>
-          </w:tcPr>
-          <w:p>
-            <w:r>
-              <w:t>Program running 5 games</w:t>
-            </w:r>
-          </w:p>
-        </w:tc>
-        <w:tc>
-          <w:tcPr>
-            <w:tcW w:w="2207" w:type="dxa"/>
-          </w:tcPr>
-          <w:p/>
-        </w:tc>
-      </w:tr>
-      <w:tr>
-        <w:tc>
-          <w:tcPr>
-            <w:tcW w:w="1165" w:type="dxa"/>
-          </w:tcPr>
-          <w:p>
-            <w:r>
-              <w:t>2</w:t>
-            </w:r>
-          </w:p>
-        </w:tc>
-        <w:tc>
-          <w:tcPr>
-            <w:tcW w:w="1800" w:type="dxa"/>
-          </w:tcPr>
-          <w:p>
-            <w:r>
-              <w:t>10</w:t>
-            </w:r>
-          </w:p>
-        </w:tc>
-        <w:tc>
-          <w:tcPr>
-            <w:tcW w:w="4178" w:type="dxa"/>
-          </w:tcPr>
-          <w:p>
-            <w:r>
-              <w:t>Program running 10 games</w:t>
-            </w:r>
-          </w:p>
-        </w:tc>
-        <w:tc>
-          <w:tcPr>
-            <w:tcW w:w="2207" w:type="dxa"/>
-          </w:tcPr>
-          <w:p/>
-        </w:tc>
-      </w:tr>
-      <w:tr>
-        <w:tc>
-          <w:tcPr>
-            <w:tcW w:w="1165" w:type="dxa"/>
-          </w:tcPr>
-          <w:p>
-            <w:r>
-              <w:t>2</w:t>
-            </w:r>
-          </w:p>
-        </w:tc>
-        <w:tc>
-          <w:tcPr>
-            <w:tcW w:w="1800" w:type="dxa"/>
-          </w:tcPr>
-          <w:p>
-            <w:r>
-              <w:t>11</w:t>
-            </w:r>
-          </w:p>
-        </w:tc>
-        <w:tc>
-          <w:tcPr>
-            <w:tcW w:w="4178" w:type="dxa"/>
-          </w:tcPr>
-          <w:p>
-            <w:r>
-              <w:t>Program saying the maximum number of games in 10</w:t>
-            </w:r>
-          </w:p>
-        </w:tc>
-        <w:tc>
-          <w:tcPr>
-            <w:tcW w:w="2207" w:type="dxa"/>
-          </w:tcPr>
-          <w:p/>
+          <w:p>
+            <w:pPr>
+              <w:rPr>
+                <w:sz w:val="20"/>
+              </w:rPr>
+            </w:pPr>
+          </w:p>
         </w:tc>
       </w:tr>
       <w:tr>
@@ -1078,7 +1581,15 @@
             <w:tcW w:w="1165" w:type="dxa"/>
           </w:tcPr>
           <w:p>
-            <w:r>
+            <w:pPr>
+              <w:rPr>
+                <w:sz w:val="20"/>
+              </w:rPr>
+            </w:pPr>
+            <w:r>
+              <w:rPr>
+                <w:sz w:val="20"/>
+              </w:rPr>
               <w:t>3</w:t>
             </w:r>
           </w:p>
@@ -1088,7 +1599,15 @@
             <w:tcW w:w="1800" w:type="dxa"/>
           </w:tcPr>
           <w:p>
-            <w:r>
+            <w:pPr>
+              <w:rPr>
+                <w:sz w:val="20"/>
+              </w:rPr>
+            </w:pPr>
+            <w:r>
+              <w:rPr>
+                <w:sz w:val="20"/>
+              </w:rPr>
               <w:t>1</w:t>
             </w:r>
           </w:p>
@@ -1098,7 +1617,15 @@
             <w:tcW w:w="4178" w:type="dxa"/>
           </w:tcPr>
           <w:p>
-            <w:r>
+            <w:pPr>
+              <w:rPr>
+                <w:sz w:val="20"/>
+              </w:rPr>
+            </w:pPr>
+            <w:r>
+              <w:rPr>
+                <w:sz w:val="20"/>
+              </w:rPr>
               <w:t>Program running 1 game</w:t>
             </w:r>
           </w:p>
@@ -1107,7 +1634,13 @@
           <w:tcPr>
             <w:tcW w:w="2207" w:type="dxa"/>
           </w:tcPr>
-          <w:p/>
+          <w:p>
+            <w:pPr>
+              <w:rPr>
+                <w:sz w:val="20"/>
+              </w:rPr>
+            </w:pPr>
+          </w:p>
         </w:tc>
       </w:tr>
       <w:tr>
@@ -1116,7 +1649,15 @@
             <w:tcW w:w="1165" w:type="dxa"/>
           </w:tcPr>
           <w:p>
-            <w:r>
+            <w:pPr>
+              <w:rPr>
+                <w:sz w:val="20"/>
+              </w:rPr>
+            </w:pPr>
+            <w:r>
+              <w:rPr>
+                <w:sz w:val="20"/>
+              </w:rPr>
               <w:t>3</w:t>
             </w:r>
           </w:p>
@@ -1126,7 +1667,15 @@
             <w:tcW w:w="1800" w:type="dxa"/>
           </w:tcPr>
           <w:p>
-            <w:r>
+            <w:pPr>
+              <w:rPr>
+                <w:sz w:val="20"/>
+              </w:rPr>
+            </w:pPr>
+            <w:r>
+              <w:rPr>
+                <w:sz w:val="20"/>
+              </w:rPr>
               <w:t>5</w:t>
             </w:r>
           </w:p>
@@ -1136,7 +1685,15 @@
             <w:tcW w:w="4178" w:type="dxa"/>
           </w:tcPr>
           <w:p>
-            <w:r>
+            <w:pPr>
+              <w:rPr>
+                <w:sz w:val="20"/>
+              </w:rPr>
+            </w:pPr>
+            <w:r>
+              <w:rPr>
+                <w:sz w:val="20"/>
+              </w:rPr>
               <w:t>Program running 5 games</w:t>
             </w:r>
           </w:p>
@@ -1145,7 +1702,13 @@
           <w:tcPr>
             <w:tcW w:w="2207" w:type="dxa"/>
           </w:tcPr>
-          <w:p/>
+          <w:p>
+            <w:pPr>
+              <w:rPr>
+                <w:sz w:val="20"/>
+              </w:rPr>
+            </w:pPr>
+          </w:p>
         </w:tc>
       </w:tr>
       <w:tr>
@@ -1154,7 +1717,15 @@
             <w:tcW w:w="1165" w:type="dxa"/>
           </w:tcPr>
           <w:p>
-            <w:r>
+            <w:pPr>
+              <w:rPr>
+                <w:sz w:val="20"/>
+              </w:rPr>
+            </w:pPr>
+            <w:r>
+              <w:rPr>
+                <w:sz w:val="20"/>
+              </w:rPr>
               <w:t>3</w:t>
             </w:r>
           </w:p>
@@ -1164,7 +1735,15 @@
             <w:tcW w:w="1800" w:type="dxa"/>
           </w:tcPr>
           <w:p>
-            <w:r>
+            <w:pPr>
+              <w:rPr>
+                <w:sz w:val="20"/>
+              </w:rPr>
+            </w:pPr>
+            <w:r>
+              <w:rPr>
+                <w:sz w:val="20"/>
+              </w:rPr>
               <w:t>10</w:t>
             </w:r>
           </w:p>
@@ -1174,7 +1753,15 @@
             <w:tcW w:w="4178" w:type="dxa"/>
           </w:tcPr>
           <w:p>
-            <w:r>
+            <w:pPr>
+              <w:rPr>
+                <w:sz w:val="20"/>
+              </w:rPr>
+            </w:pPr>
+            <w:r>
+              <w:rPr>
+                <w:sz w:val="20"/>
+              </w:rPr>
               <w:t>Program running 10 games</w:t>
             </w:r>
           </w:p>
@@ -1183,7 +1770,13 @@
           <w:tcPr>
             <w:tcW w:w="2207" w:type="dxa"/>
           </w:tcPr>
-          <w:p/>
+          <w:p>
+            <w:pPr>
+              <w:rPr>
+                <w:sz w:val="20"/>
+              </w:rPr>
+            </w:pPr>
+          </w:p>
         </w:tc>
       </w:tr>
       <w:tr>
@@ -1192,7 +1785,15 @@
             <w:tcW w:w="1165" w:type="dxa"/>
           </w:tcPr>
           <w:p>
-            <w:r>
+            <w:pPr>
+              <w:rPr>
+                <w:sz w:val="20"/>
+              </w:rPr>
+            </w:pPr>
+            <w:r>
+              <w:rPr>
+                <w:sz w:val="20"/>
+              </w:rPr>
               <w:t>4</w:t>
             </w:r>
           </w:p>
@@ -1202,9 +1803,15 @@
             <w:tcW w:w="1800" w:type="dxa"/>
           </w:tcPr>
           <w:p>
+            <w:pPr>
+              <w:rPr>
+                <w:sz w:val="20"/>
+              </w:rPr>
+            </w:pPr>
             <w:r>
               <w:rPr>
                 <w:i/>
+                <w:sz w:val="20"/>
               </w:rPr>
               <w:t>Word from random generated list</w:t>
             </w:r>
@@ -1215,7 +1822,15 @@
             <w:tcW w:w="4178" w:type="dxa"/>
           </w:tcPr>
           <w:p>
-            <w:r>
+            <w:pPr>
+              <w:rPr>
+                <w:sz w:val="20"/>
+              </w:rPr>
+            </w:pPr>
+            <w:r>
+              <w:rPr>
+                <w:sz w:val="20"/>
+              </w:rPr>
               <w:t>Program making correct number of spaces for letters</w:t>
             </w:r>
           </w:p>
@@ -1224,7 +1839,13 @@
           <w:tcPr>
             <w:tcW w:w="2207" w:type="dxa"/>
           </w:tcPr>
-          <w:p/>
+          <w:p>
+            <w:pPr>
+              <w:rPr>
+                <w:sz w:val="20"/>
+              </w:rPr>
+            </w:pPr>
+          </w:p>
         </w:tc>
       </w:tr>
       <w:tr>
@@ -1233,7 +1854,15 @@
             <w:tcW w:w="1165" w:type="dxa"/>
           </w:tcPr>
           <w:p>
-            <w:r>
+            <w:pPr>
+              <w:rPr>
+                <w:sz w:val="20"/>
+              </w:rPr>
+            </w:pPr>
+            <w:r>
+              <w:rPr>
+                <w:sz w:val="20"/>
+              </w:rPr>
               <w:t>4</w:t>
             </w:r>
           </w:p>
@@ -1243,9 +1872,15 @@
             <w:tcW w:w="1800" w:type="dxa"/>
           </w:tcPr>
           <w:p>
+            <w:pPr>
+              <w:rPr>
+                <w:sz w:val="20"/>
+              </w:rPr>
+            </w:pPr>
             <w:r>
               <w:rPr>
                 <w:i/>
+                <w:sz w:val="20"/>
               </w:rPr>
               <w:t>Word from random generated list</w:t>
             </w:r>
@@ -1256,7 +1891,15 @@
             <w:tcW w:w="4178" w:type="dxa"/>
           </w:tcPr>
           <w:p>
-            <w:r>
+            <w:pPr>
+              <w:rPr>
+                <w:sz w:val="20"/>
+              </w:rPr>
+            </w:pPr>
+            <w:r>
+              <w:rPr>
+                <w:sz w:val="20"/>
+              </w:rPr>
               <w:t>Program making correct number of spaces for letters</w:t>
             </w:r>
           </w:p>
@@ -1265,7 +1908,13 @@
           <w:tcPr>
             <w:tcW w:w="2207" w:type="dxa"/>
           </w:tcPr>
-          <w:p/>
+          <w:p>
+            <w:pPr>
+              <w:rPr>
+                <w:sz w:val="20"/>
+              </w:rPr>
+            </w:pPr>
+          </w:p>
         </w:tc>
       </w:tr>
       <w:tr>
@@ -1274,7 +1923,15 @@
             <w:tcW w:w="1165" w:type="dxa"/>
           </w:tcPr>
           <w:p>
-            <w:r>
+            <w:pPr>
+              <w:rPr>
+                <w:sz w:val="20"/>
+              </w:rPr>
+            </w:pPr>
+            <w:r>
+              <w:rPr>
+                <w:sz w:val="20"/>
+              </w:rPr>
               <w:t>4</w:t>
             </w:r>
           </w:p>
@@ -1284,9 +1941,15 @@
             <w:tcW w:w="1800" w:type="dxa"/>
           </w:tcPr>
           <w:p>
+            <w:pPr>
+              <w:rPr>
+                <w:sz w:val="20"/>
+              </w:rPr>
+            </w:pPr>
             <w:r>
               <w:rPr>
                 <w:i/>
+                <w:sz w:val="20"/>
               </w:rPr>
               <w:t>Word from random generated list</w:t>
             </w:r>
@@ -1297,7 +1960,15 @@
             <w:tcW w:w="4178" w:type="dxa"/>
           </w:tcPr>
           <w:p>
-            <w:r>
+            <w:pPr>
+              <w:rPr>
+                <w:sz w:val="20"/>
+              </w:rPr>
+            </w:pPr>
+            <w:r>
+              <w:rPr>
+                <w:sz w:val="20"/>
+              </w:rPr>
               <w:t>Program making correct number of spaces for letters</w:t>
             </w:r>
           </w:p>
@@ -1306,7 +1977,13 @@
           <w:tcPr>
             <w:tcW w:w="2207" w:type="dxa"/>
           </w:tcPr>
-          <w:p/>
+          <w:p>
+            <w:pPr>
+              <w:rPr>
+                <w:sz w:val="20"/>
+              </w:rPr>
+            </w:pPr>
+          </w:p>
         </w:tc>
       </w:tr>
       <w:tr>
@@ -1315,7 +1992,15 @@
             <w:tcW w:w="1165" w:type="dxa"/>
           </w:tcPr>
           <w:p>
-            <w:r>
+            <w:pPr>
+              <w:rPr>
+                <w:sz w:val="20"/>
+              </w:rPr>
+            </w:pPr>
+            <w:r>
+              <w:rPr>
+                <w:sz w:val="20"/>
+              </w:rPr>
               <w:t>5</w:t>
             </w:r>
           </w:p>
@@ -1325,7 +2010,15 @@
             <w:tcW w:w="1800" w:type="dxa"/>
           </w:tcPr>
           <w:p>
-            <w:r>
+            <w:pPr>
+              <w:rPr>
+                <w:sz w:val="20"/>
+              </w:rPr>
+            </w:pPr>
+            <w:r>
+              <w:rPr>
+                <w:sz w:val="20"/>
+              </w:rPr>
               <w:t>10 lives</w:t>
             </w:r>
           </w:p>
@@ -1335,13 +2028,27 @@
             <w:tcW w:w="4178" w:type="dxa"/>
           </w:tcPr>
           <w:p>
-            <w:r>
+            <w:pPr>
+              <w:rPr>
+                <w:sz w:val="20"/>
+              </w:rPr>
+            </w:pPr>
+            <w:r>
+              <w:rPr>
+                <w:sz w:val="20"/>
+              </w:rPr>
               <w:t xml:space="preserve">Game ends when lives </w:t>
             </w:r>
             <w:r>
+              <w:rPr>
+                <w:sz w:val="20"/>
+              </w:rPr>
               <w:t xml:space="preserve">equal </w:t>
             </w:r>
             <w:r>
+              <w:rPr>
+                <w:sz w:val="20"/>
+              </w:rPr>
               <w:t>0 (or word is guessed)</w:t>
             </w:r>
           </w:p>
@@ -1350,7 +2057,13 @@
           <w:tcPr>
             <w:tcW w:w="2207" w:type="dxa"/>
           </w:tcPr>
-          <w:p/>
+          <w:p>
+            <w:pPr>
+              <w:rPr>
+                <w:sz w:val="20"/>
+              </w:rPr>
+            </w:pPr>
+          </w:p>
         </w:tc>
       </w:tr>
       <w:tr>
@@ -1359,7 +2072,15 @@
             <w:tcW w:w="1165" w:type="dxa"/>
           </w:tcPr>
           <w:p>
-            <w:r>
+            <w:pPr>
+              <w:rPr>
+                <w:sz w:val="20"/>
+              </w:rPr>
+            </w:pPr>
+            <w:r>
+              <w:rPr>
+                <w:sz w:val="20"/>
+              </w:rPr>
               <w:t>6</w:t>
             </w:r>
           </w:p>
@@ -1369,16 +2090,28 @@
             <w:tcW w:w="1800" w:type="dxa"/>
           </w:tcPr>
           <w:p>
-            <w:r>
+            <w:pPr>
+              <w:rPr>
+                <w:sz w:val="20"/>
+              </w:rPr>
+            </w:pPr>
+            <w:r>
+              <w:rPr>
+                <w:sz w:val="20"/>
+              </w:rPr>
               <w:t>“</w:t>
             </w:r>
             <w:r>
               <w:rPr>
                 <w:i/>
+                <w:sz w:val="20"/>
               </w:rPr>
               <w:t>The Answer</w:t>
             </w:r>
             <w:r>
+              <w:rPr>
+                <w:sz w:val="20"/>
+              </w:rPr>
               <w:t>”</w:t>
             </w:r>
           </w:p>
@@ -1388,13 +2121,27 @@
             <w:tcW w:w="4178" w:type="dxa"/>
           </w:tcPr>
           <w:p>
-            <w:r>
+            <w:pPr>
+              <w:rPr>
+                <w:sz w:val="20"/>
+              </w:rPr>
+            </w:pPr>
+            <w:r>
+              <w:rPr>
+                <w:sz w:val="20"/>
+              </w:rPr>
               <w:t xml:space="preserve">The game ends when the correct word is </w:t>
             </w:r>
             <w:r>
+              <w:rPr>
+                <w:sz w:val="20"/>
+              </w:rPr>
               <w:t>guessed (or</w:t>
             </w:r>
             <w:r>
+              <w:rPr>
+                <w:sz w:val="20"/>
+              </w:rPr>
               <w:t xml:space="preserve"> lives = 0)</w:t>
             </w:r>
           </w:p>
@@ -1403,7 +2150,13 @@
           <w:tcPr>
             <w:tcW w:w="2207" w:type="dxa"/>
           </w:tcPr>
-          <w:p/>
+          <w:p>
+            <w:pPr>
+              <w:rPr>
+                <w:sz w:val="20"/>
+              </w:rPr>
+            </w:pPr>
+          </w:p>
         </w:tc>
       </w:tr>
       <w:tr>
@@ -1412,7 +2165,15 @@
             <w:tcW w:w="1165" w:type="dxa"/>
           </w:tcPr>
           <w:p>
-            <w:r>
+            <w:pPr>
+              <w:rPr>
+                <w:sz w:val="20"/>
+              </w:rPr>
+            </w:pPr>
+            <w:r>
+              <w:rPr>
+                <w:sz w:val="20"/>
+              </w:rPr>
               <w:t>7</w:t>
             </w:r>
           </w:p>
@@ -1422,7 +2183,15 @@
             <w:tcW w:w="1800" w:type="dxa"/>
           </w:tcPr>
           <w:p>
-            <w:r>
+            <w:pPr>
+              <w:rPr>
+                <w:sz w:val="20"/>
+              </w:rPr>
+            </w:pPr>
+            <w:r>
+              <w:rPr>
+                <w:sz w:val="20"/>
+              </w:rPr>
               <w:t>a</w:t>
             </w:r>
           </w:p>
@@ -1432,7 +2201,15 @@
             <w:tcW w:w="4178" w:type="dxa"/>
           </w:tcPr>
           <w:p>
-            <w:r>
+            <w:pPr>
+              <w:rPr>
+                <w:sz w:val="20"/>
+              </w:rPr>
+            </w:pPr>
+            <w:r>
+              <w:rPr>
+                <w:sz w:val="20"/>
+              </w:rPr>
               <w:t>Programs continues</w:t>
             </w:r>
           </w:p>
@@ -1441,7 +2218,13 @@
           <w:tcPr>
             <w:tcW w:w="2207" w:type="dxa"/>
           </w:tcPr>
-          <w:p/>
+          <w:p>
+            <w:pPr>
+              <w:rPr>
+                <w:sz w:val="20"/>
+              </w:rPr>
+            </w:pPr>
+          </w:p>
         </w:tc>
       </w:tr>
       <w:tr>
@@ -1450,7 +2233,15 @@
             <w:tcW w:w="1165" w:type="dxa"/>
           </w:tcPr>
           <w:p>
-            <w:r>
+            <w:pPr>
+              <w:rPr>
+                <w:sz w:val="20"/>
+              </w:rPr>
+            </w:pPr>
+            <w:r>
+              <w:rPr>
+                <w:sz w:val="20"/>
+              </w:rPr>
               <w:t>7</w:t>
             </w:r>
           </w:p>
@@ -1460,7 +2251,15 @@
             <w:tcW w:w="1800" w:type="dxa"/>
           </w:tcPr>
           <w:p>
-            <w:r>
+            <w:pPr>
+              <w:rPr>
+                <w:sz w:val="20"/>
+              </w:rPr>
+            </w:pPr>
+            <w:r>
+              <w:rPr>
+                <w:sz w:val="20"/>
+              </w:rPr>
               <w:t>0a</w:t>
             </w:r>
           </w:p>
@@ -1470,7 +2269,15 @@
             <w:tcW w:w="4178" w:type="dxa"/>
           </w:tcPr>
           <w:p>
-            <w:r>
+            <w:pPr>
+              <w:rPr>
+                <w:sz w:val="20"/>
+              </w:rPr>
+            </w:pPr>
+            <w:r>
+              <w:rPr>
+                <w:sz w:val="20"/>
+              </w:rPr>
               <w:t>Programs says I have entered a number</w:t>
             </w:r>
           </w:p>
@@ -1479,7 +2286,13 @@
           <w:tcPr>
             <w:tcW w:w="2207" w:type="dxa"/>
           </w:tcPr>
-          <w:p/>
+          <w:p>
+            <w:pPr>
+              <w:rPr>
+                <w:sz w:val="20"/>
+              </w:rPr>
+            </w:pPr>
+          </w:p>
         </w:tc>
       </w:tr>
       <w:tr>
@@ -1488,7 +2301,15 @@
             <w:tcW w:w="1165" w:type="dxa"/>
           </w:tcPr>
           <w:p>
-            <w:r>
+            <w:pPr>
+              <w:rPr>
+                <w:sz w:val="20"/>
+              </w:rPr>
+            </w:pPr>
+            <w:r>
+              <w:rPr>
+                <w:sz w:val="20"/>
+              </w:rPr>
               <w:t>7</w:t>
             </w:r>
           </w:p>
@@ -1498,7 +2319,15 @@
             <w:tcW w:w="1800" w:type="dxa"/>
           </w:tcPr>
           <w:p>
-            <w:r>
+            <w:pPr>
+              <w:rPr>
+                <w:sz w:val="20"/>
+              </w:rPr>
+            </w:pPr>
+            <w:r>
+              <w:rPr>
+                <w:sz w:val="20"/>
+              </w:rPr>
               <w:t>2</w:t>
             </w:r>
           </w:p>
@@ -1508,7 +2337,15 @@
             <w:tcW w:w="4178" w:type="dxa"/>
           </w:tcPr>
           <w:p>
-            <w:r>
+            <w:pPr>
+              <w:rPr>
+                <w:sz w:val="20"/>
+              </w:rPr>
+            </w:pPr>
+            <w:r>
+              <w:rPr>
+                <w:sz w:val="20"/>
+              </w:rPr>
               <w:t>Programs says I have entered a number</w:t>
             </w:r>
           </w:p>
@@ -1517,7 +2354,13 @@
           <w:tcPr>
             <w:tcW w:w="2207" w:type="dxa"/>
           </w:tcPr>
-          <w:p/>
+          <w:p>
+            <w:pPr>
+              <w:rPr>
+                <w:sz w:val="20"/>
+              </w:rPr>
+            </w:pPr>
+          </w:p>
         </w:tc>
       </w:tr>
       <w:tr>
@@ -1526,7 +2369,15 @@
             <w:tcW w:w="1165" w:type="dxa"/>
           </w:tcPr>
           <w:p>
-            <w:r>
+            <w:pPr>
+              <w:rPr>
+                <w:sz w:val="20"/>
+              </w:rPr>
+            </w:pPr>
+            <w:r>
+              <w:rPr>
+                <w:sz w:val="20"/>
+              </w:rPr>
               <w:t>8</w:t>
             </w:r>
           </w:p>
@@ -1536,7 +2387,15 @@
             <w:tcW w:w="1800" w:type="dxa"/>
           </w:tcPr>
           <w:p>
-            <w:r>
+            <w:pPr>
+              <w:rPr>
+                <w:sz w:val="20"/>
+              </w:rPr>
+            </w:pPr>
+            <w:r>
+              <w:rPr>
+                <w:sz w:val="20"/>
+              </w:rPr>
               <w:t>f</w:t>
             </w:r>
           </w:p>
@@ -1546,7 +2405,15 @@
             <w:tcW w:w="4178" w:type="dxa"/>
           </w:tcPr>
           <w:p>
-            <w:r>
+            <w:pPr>
+              <w:rPr>
+                <w:sz w:val="20"/>
+              </w:rPr>
+            </w:pPr>
+            <w:r>
+              <w:rPr>
+                <w:sz w:val="20"/>
+              </w:rPr>
               <w:t>Program continues</w:t>
             </w:r>
           </w:p>
@@ -1555,7 +2422,13 @@
           <w:tcPr>
             <w:tcW w:w="2207" w:type="dxa"/>
           </w:tcPr>
-          <w:p/>
+          <w:p>
+            <w:pPr>
+              <w:rPr>
+                <w:sz w:val="20"/>
+              </w:rPr>
+            </w:pPr>
+          </w:p>
         </w:tc>
       </w:tr>
       <w:tr>
@@ -1564,7 +2437,15 @@
             <w:tcW w:w="1165" w:type="dxa"/>
           </w:tcPr>
           <w:p>
-            <w:r>
+            <w:pPr>
+              <w:rPr>
+                <w:sz w:val="20"/>
+              </w:rPr>
+            </w:pPr>
+            <w:r>
+              <w:rPr>
+                <w:sz w:val="20"/>
+              </w:rPr>
               <w:t>8</w:t>
             </w:r>
           </w:p>
@@ -1574,7 +2455,15 @@
             <w:tcW w:w="1800" w:type="dxa"/>
           </w:tcPr>
           <w:p>
-            <w:r>
+            <w:pPr>
+              <w:rPr>
+                <w:sz w:val="20"/>
+              </w:rPr>
+            </w:pPr>
+            <w:r>
+              <w:rPr>
+                <w:sz w:val="20"/>
+              </w:rPr>
               <w:t>sj</w:t>
             </w:r>
           </w:p>
@@ -1584,7 +2473,15 @@
             <w:tcW w:w="4178" w:type="dxa"/>
           </w:tcPr>
           <w:p>
-            <w:r>
+            <w:pPr>
+              <w:rPr>
+                <w:sz w:val="20"/>
+              </w:rPr>
+            </w:pPr>
+            <w:r>
+              <w:rPr>
+                <w:sz w:val="20"/>
+              </w:rPr>
               <w:t>Program says I have entered multiple letters</w:t>
             </w:r>
           </w:p>
@@ -1593,7 +2490,13 @@
           <w:tcPr>
             <w:tcW w:w="2207" w:type="dxa"/>
           </w:tcPr>
-          <w:p/>
+          <w:p>
+            <w:pPr>
+              <w:rPr>
+                <w:sz w:val="20"/>
+              </w:rPr>
+            </w:pPr>
+          </w:p>
         </w:tc>
       </w:tr>
       <w:tr>
@@ -1602,7 +2505,15 @@
             <w:tcW w:w="1165" w:type="dxa"/>
           </w:tcPr>
           <w:p>
-            <w:r>
+            <w:pPr>
+              <w:rPr>
+                <w:sz w:val="20"/>
+              </w:rPr>
+            </w:pPr>
+            <w:r>
+              <w:rPr>
+                <w:sz w:val="20"/>
+              </w:rPr>
               <w:t>8</w:t>
             </w:r>
           </w:p>
@@ -1612,7 +2523,15 @@
             <w:tcW w:w="1800" w:type="dxa"/>
           </w:tcPr>
           <w:p>
-            <w:r>
+            <w:pPr>
+              <w:rPr>
+                <w:sz w:val="20"/>
+              </w:rPr>
+            </w:pPr>
+            <w:r>
+              <w:rPr>
+                <w:sz w:val="20"/>
+              </w:rPr>
               <w:t>dsjh</w:t>
             </w:r>
           </w:p>
@@ -1622,7 +2541,15 @@
             <w:tcW w:w="4178" w:type="dxa"/>
           </w:tcPr>
           <w:p>
-            <w:r>
+            <w:pPr>
+              <w:rPr>
+                <w:sz w:val="20"/>
+              </w:rPr>
+            </w:pPr>
+            <w:r>
+              <w:rPr>
+                <w:sz w:val="20"/>
+              </w:rPr>
               <w:t>Program says I have entered multiple letters</w:t>
             </w:r>
           </w:p>
@@ -1631,7 +2558,13 @@
           <w:tcPr>
             <w:tcW w:w="2207" w:type="dxa"/>
           </w:tcPr>
-          <w:p/>
+          <w:p>
+            <w:pPr>
+              <w:rPr>
+                <w:sz w:val="20"/>
+              </w:rPr>
+            </w:pPr>
+          </w:p>
         </w:tc>
       </w:tr>
       <w:tr>
@@ -1640,7 +2573,15 @@
             <w:tcW w:w="1165" w:type="dxa"/>
           </w:tcPr>
           <w:p>
-            <w:r>
+            <w:pPr>
+              <w:rPr>
+                <w:sz w:val="20"/>
+              </w:rPr>
+            </w:pPr>
+            <w:r>
+              <w:rPr>
+                <w:sz w:val="20"/>
+              </w:rPr>
               <w:t>9</w:t>
             </w:r>
           </w:p>
@@ -1650,18 +2591,28 @@
             <w:tcW w:w="1800" w:type="dxa"/>
           </w:tcPr>
           <w:p>
-            <w:r>
+            <w:pPr>
+              <w:rPr>
+                <w:sz w:val="20"/>
+              </w:rPr>
+            </w:pPr>
+            <w:r>
+              <w:rPr>
+                <w:sz w:val="20"/>
+              </w:rPr>
               <w:t>“</w:t>
             </w:r>
             <w:r>
               <w:rPr>
                 <w:i/>
+                <w:sz w:val="20"/>
               </w:rPr>
               <w:t>A letter that has already been guessed</w:t>
             </w:r>
             <w:r>
               <w:rPr>
                 <w:i/>
+                <w:sz w:val="20"/>
               </w:rPr>
               <w:t>”</w:t>
             </w:r>
@@ -1672,7 +2623,15 @@
             <w:tcW w:w="4178" w:type="dxa"/>
           </w:tcPr>
           <w:p>
-            <w:r>
+            <w:pPr>
+              <w:rPr>
+                <w:sz w:val="20"/>
+              </w:rPr>
+            </w:pPr>
+            <w:r>
+              <w:rPr>
+                <w:sz w:val="20"/>
+              </w:rPr>
               <w:t>Program continues</w:t>
             </w:r>
           </w:p>
@@ -1681,7 +2640,13 @@
           <w:tcPr>
             <w:tcW w:w="2207" w:type="dxa"/>
           </w:tcPr>
-          <w:p/>
+          <w:p>
+            <w:pPr>
+              <w:rPr>
+                <w:sz w:val="20"/>
+              </w:rPr>
+            </w:pPr>
+          </w:p>
         </w:tc>
       </w:tr>
       <w:tr>
@@ -1690,7 +2655,15 @@
             <w:tcW w:w="1165" w:type="dxa"/>
           </w:tcPr>
           <w:p>
-            <w:r>
+            <w:pPr>
+              <w:rPr>
+                <w:sz w:val="20"/>
+              </w:rPr>
+            </w:pPr>
+            <w:r>
+              <w:rPr>
+                <w:sz w:val="20"/>
+              </w:rPr>
               <w:t>9</w:t>
             </w:r>
           </w:p>
@@ -1700,18 +2673,28 @@
             <w:tcW w:w="1800" w:type="dxa"/>
           </w:tcPr>
           <w:p>
-            <w:r>
+            <w:pPr>
+              <w:rPr>
+                <w:sz w:val="20"/>
+              </w:rPr>
+            </w:pPr>
+            <w:r>
+              <w:rPr>
+                <w:sz w:val="20"/>
+              </w:rPr>
               <w:t>“</w:t>
             </w:r>
             <w:r>
               <w:rPr>
                 <w:i/>
+                <w:sz w:val="20"/>
               </w:rPr>
               <w:t>A letter that has not been guessed</w:t>
             </w:r>
             <w:r>
               <w:rPr>
                 <w:i/>
+                <w:sz w:val="20"/>
               </w:rPr>
               <w:t>”</w:t>
             </w:r>
@@ -1722,13 +2705,27 @@
             <w:tcW w:w="4178" w:type="dxa"/>
           </w:tcPr>
           <w:p>
-            <w:r>
+            <w:pPr>
+              <w:rPr>
+                <w:sz w:val="20"/>
+              </w:rPr>
+            </w:pPr>
+            <w:r>
+              <w:rPr>
+                <w:sz w:val="20"/>
+              </w:rPr>
               <w:t xml:space="preserve">Program </w:t>
             </w:r>
             <w:r>
+              <w:rPr>
+                <w:sz w:val="20"/>
+              </w:rPr>
               <w:t>t</w:t>
             </w:r>
             <w:r>
+              <w:rPr>
+                <w:sz w:val="20"/>
+              </w:rPr>
               <w:t>ells me I have already guessed that letter</w:t>
             </w:r>
           </w:p>
@@ -1737,7 +2734,13 @@
           <w:tcPr>
             <w:tcW w:w="2207" w:type="dxa"/>
           </w:tcPr>
-          <w:p/>
+          <w:p>
+            <w:pPr>
+              <w:rPr>
+                <w:sz w:val="20"/>
+              </w:rPr>
+            </w:pPr>
+          </w:p>
         </w:tc>
       </w:tr>
       <w:tr>
@@ -1746,7 +2749,15 @@
             <w:tcW w:w="1165" w:type="dxa"/>
           </w:tcPr>
           <w:p>
-            <w:r>
+            <w:pPr>
+              <w:rPr>
+                <w:sz w:val="20"/>
+              </w:rPr>
+            </w:pPr>
+            <w:r>
+              <w:rPr>
+                <w:sz w:val="20"/>
+              </w:rPr>
               <w:t>10</w:t>
             </w:r>
           </w:p>
@@ -1756,18 +2767,28 @@
             <w:tcW w:w="1800" w:type="dxa"/>
           </w:tcPr>
           <w:p>
-            <w:r>
+            <w:pPr>
+              <w:rPr>
+                <w:sz w:val="20"/>
+              </w:rPr>
+            </w:pPr>
+            <w:r>
+              <w:rPr>
+                <w:sz w:val="20"/>
+              </w:rPr>
               <w:t>“</w:t>
             </w:r>
             <w:r>
               <w:rPr>
                 <w:i/>
+                <w:sz w:val="20"/>
               </w:rPr>
               <w:t>A letter in the Answer</w:t>
             </w:r>
             <w:r>
               <w:rPr>
                 <w:i/>
+                <w:sz w:val="20"/>
               </w:rPr>
               <w:t>”</w:t>
             </w:r>
@@ -1778,7 +2799,15 @@
             <w:tcW w:w="4178" w:type="dxa"/>
           </w:tcPr>
           <w:p>
-            <w:r>
+            <w:pPr>
+              <w:rPr>
+                <w:sz w:val="20"/>
+              </w:rPr>
+            </w:pPr>
+            <w:r>
+              <w:rPr>
+                <w:sz w:val="20"/>
+              </w:rPr>
               <w:t>Program tells me I have guessed correctly</w:t>
             </w:r>
           </w:p>
@@ -1787,7 +2816,13 @@
           <w:tcPr>
             <w:tcW w:w="2207" w:type="dxa"/>
           </w:tcPr>
-          <w:p/>
+          <w:p>
+            <w:pPr>
+              <w:rPr>
+                <w:sz w:val="20"/>
+              </w:rPr>
+            </w:pPr>
+          </w:p>
         </w:tc>
       </w:tr>
       <w:tr>
@@ -1796,7 +2831,15 @@
             <w:tcW w:w="1165" w:type="dxa"/>
           </w:tcPr>
           <w:p>
-            <w:r>
+            <w:pPr>
+              <w:rPr>
+                <w:sz w:val="20"/>
+              </w:rPr>
+            </w:pPr>
+            <w:r>
+              <w:rPr>
+                <w:sz w:val="20"/>
+              </w:rPr>
               <w:t>10</w:t>
             </w:r>
           </w:p>
@@ -1806,12 +2849,21 @@
             <w:tcW w:w="1800" w:type="dxa"/>
           </w:tcPr>
           <w:p>
-            <w:r>
+            <w:pPr>
+              <w:rPr>
+                <w:sz w:val="20"/>
+              </w:rPr>
+            </w:pPr>
+            <w:r>
+              <w:rPr>
+                <w:sz w:val="20"/>
+              </w:rPr>
               <w:t>“</w:t>
             </w:r>
             <w:r>
               <w:rPr>
                 <w:i/>
+                <w:sz w:val="20"/>
               </w:rPr>
               <w:t xml:space="preserve">A letter </w:t>
             </w:r>
@@ -1819,18 +2871,21 @@
               <w:rPr>
                 <w:b/>
                 <w:i/>
+                <w:sz w:val="20"/>
               </w:rPr>
               <w:t>NOT</w:t>
             </w:r>
             <w:r>
               <w:rPr>
                 <w:i/>
+                <w:sz w:val="20"/>
               </w:rPr>
               <w:t xml:space="preserve"> in the Answer</w:t>
             </w:r>
             <w:r>
               <w:rPr>
                 <w:i/>
+                <w:sz w:val="20"/>
               </w:rPr>
               <w:t>”</w:t>
             </w:r>
@@ -1841,7 +2896,15 @@
             <w:tcW w:w="4178" w:type="dxa"/>
           </w:tcPr>
           <w:p>
-            <w:r>
+            <w:pPr>
+              <w:rPr>
+                <w:sz w:val="20"/>
+              </w:rPr>
+            </w:pPr>
+            <w:r>
+              <w:rPr>
+                <w:sz w:val="20"/>
+              </w:rPr>
               <w:t>Program tells me I have guessed incorrectly</w:t>
             </w:r>
           </w:p>
@@ -1850,7 +2913,13 @@
           <w:tcPr>
             <w:tcW w:w="2207" w:type="dxa"/>
           </w:tcPr>
-          <w:p/>
+          <w:p>
+            <w:pPr>
+              <w:rPr>
+                <w:sz w:val="20"/>
+              </w:rPr>
+            </w:pPr>
+          </w:p>
         </w:tc>
       </w:tr>
     </w:tbl>
@@ -1863,16 +2932,126 @@
       </w:r>
     </w:p>
     <w:p>
+      <w:pPr>
+        <w:rPr>
+          <w:sz w:val="20"/>
+        </w:rPr>
+      </w:pPr>
       <w:r>
-        <w:t xml:space="preserve">There was no need for parameters for the modules because there is no need to pass something into a module only </w:t>
+        <w:rPr>
+          <w:sz w:val="20"/>
+        </w:rPr>
+        <w:t xml:space="preserve">There is a need to pass the </w:t>
       </w:r>
       <w:r>
-        <w:t xml:space="preserve">to </w:t>
+        <w:rPr>
+          <w:sz w:val="20"/>
+        </w:rPr>
+        <w:t>“</w:t>
+      </w:r>
+      <w:r>
+        <w:rPr>
+          <w:sz w:val="20"/>
+        </w:rPr>
+        <w:t>letters_guessed</w:t>
+      </w:r>
+      <w:r>
+        <w:rPr>
+          <w:sz w:val="20"/>
+        </w:rPr>
+        <w:t>”</w:t>
+      </w:r>
+      <w:r>
+        <w:rPr>
+          <w:sz w:val="20"/>
+        </w:rPr>
+        <w:t xml:space="preserve"> list into the </w:t>
+      </w:r>
+      <w:r>
+        <w:rPr>
+          <w:sz w:val="20"/>
+        </w:rPr>
+        <w:t>“</w:t>
+      </w:r>
+      <w:r>
+        <w:rPr>
+          <w:sz w:val="20"/>
+        </w:rPr>
+        <w:t>user_guess</w:t>
+      </w:r>
+      <w:r>
+        <w:rPr>
+          <w:sz w:val="20"/>
+        </w:rPr>
+        <w:t>”</w:t>
+      </w:r>
+      <w:r>
+        <w:rPr>
+          <w:sz w:val="20"/>
+        </w:rPr>
+        <w:t xml:space="preserve"> module because the program checks that the user has not already guessed the letter and </w:t>
       </w:r>
       <w:bookmarkStart w:id="0" w:name="_GoBack"/>
       <w:bookmarkEnd w:id="0"/>
       <w:r>
-        <w:t>return something from a module.</w:t>
+        <w:rPr>
+          <w:sz w:val="20"/>
+        </w:rPr>
+        <w:t xml:space="preserve">the </w:t>
+      </w:r>
+      <w:r>
+        <w:rPr>
+          <w:sz w:val="20"/>
+        </w:rPr>
+        <w:t>“</w:t>
+      </w:r>
+      <w:r>
+        <w:rPr>
+          <w:sz w:val="20"/>
+        </w:rPr>
+        <w:t>letters_guessed</w:t>
+      </w:r>
+      <w:r>
+        <w:rPr>
+          <w:sz w:val="20"/>
+        </w:rPr>
+        <w:t>”</w:t>
+      </w:r>
+      <w:r>
+        <w:rPr>
+          <w:sz w:val="20"/>
+        </w:rPr>
+        <w:t xml:space="preserve"> list is a local variable in the </w:t>
+      </w:r>
+      <w:r>
+        <w:rPr>
+          <w:sz w:val="20"/>
+        </w:rPr>
+        <w:t>“</w:t>
+      </w:r>
+      <w:r>
+        <w:rPr>
+          <w:sz w:val="20"/>
+        </w:rPr>
+        <w:t>game</w:t>
+      </w:r>
+      <w:r>
+        <w:rPr>
+          <w:sz w:val="20"/>
+        </w:rPr>
+        <w:t>”</w:t>
+      </w:r>
+      <w:r>
+        <w:rPr>
+          <w:sz w:val="20"/>
+        </w:rPr>
+        <w:t xml:space="preserve"> modual.</w:t>
+      </w:r>
+      <w:r>
+        <w:rPr>
+          <w:sz w:val="20"/>
+        </w:rPr>
+        <w:tab/>
       </w:r>
     </w:p>
     <w:sectPr>
@@ -2745,7 +3924,7 @@
 </file>
 
 <file path=customXml/itemProps1.xml><?xml version="1.0" encoding="utf-8"?>
-<ds:datastoreItem xmlns:ds="http://schemas.openxmlformats.org/officeDocument/2006/customXml" ds:itemID="{4ACF9ECF-4E3A-4CE0-B066-311D86F79586}">
+<ds:datastoreItem xmlns:ds="http://schemas.openxmlformats.org/officeDocument/2006/customXml" ds:itemID="{0518F5EA-D79D-4D31-8A90-1727BB8D57AB}">
   <ds:schemaRefs>
     <ds:schemaRef ds:uri="http://schemas.openxmlformats.org/officeDocument/2006/bibliography"/>
   </ds:schemaRefs>

</xml_diff>

<commit_message>
Fixed program closing without user knowing final answer
</commit_message>
<xml_diff>
--- a/Test plan.docx
+++ b/Test plan.docx
@@ -880,15 +880,16 @@
         <w:tblLook w:val="04A0" w:firstRow="1" w:lastRow="0" w:firstColumn="1" w:lastColumn="0" w:noHBand="0" w:noVBand="1"/>
       </w:tblPr>
       <w:tblGrid>
-        <w:gridCol w:w="1165"/>
-        <w:gridCol w:w="1800"/>
-        <w:gridCol w:w="4178"/>
-        <w:gridCol w:w="2207"/>
+        <w:gridCol w:w="1012"/>
+        <w:gridCol w:w="1582"/>
+        <w:gridCol w:w="3277"/>
+        <w:gridCol w:w="2581"/>
+        <w:gridCol w:w="898"/>
       </w:tblGrid>
       <w:tr>
         <w:tc>
           <w:tcPr>
-            <w:tcW w:w="1165" w:type="dxa"/>
+            <w:tcW w:w="1013" w:type="dxa"/>
           </w:tcPr>
           <w:p>
             <w:pPr>
@@ -906,7 +907,7 @@
         </w:tc>
         <w:tc>
           <w:tcPr>
-            <w:tcW w:w="1800" w:type="dxa"/>
+            <w:tcW w:w="1582" w:type="dxa"/>
           </w:tcPr>
           <w:p>
             <w:pPr>
@@ -924,7 +925,7 @@
         </w:tc>
         <w:tc>
           <w:tcPr>
-            <w:tcW w:w="4178" w:type="dxa"/>
+            <w:tcW w:w="3278" w:type="dxa"/>
           </w:tcPr>
           <w:p>
             <w:pPr>
@@ -942,7 +943,7 @@
         </w:tc>
         <w:tc>
           <w:tcPr>
-            <w:tcW w:w="2207" w:type="dxa"/>
+            <w:tcW w:w="2582" w:type="dxa"/>
           </w:tcPr>
           <w:p>
             <w:pPr>
@@ -958,11 +959,31 @@
             </w:r>
           </w:p>
         </w:tc>
-      </w:tr>
-      <w:tr>
-        <w:tc>
-          <w:tcPr>
-            <w:tcW w:w="1165" w:type="dxa"/>
+        <w:tc>
+          <w:tcPr>
+            <w:tcW w:w="895" w:type="dxa"/>
+          </w:tcPr>
+          <w:p>
+            <w:pPr>
+              <w:rPr>
+                <w:sz w:val="20"/>
+              </w:rPr>
+            </w:pPr>
+            <w:r>
+              <w:rPr>
+                <w:sz w:val="20"/>
+              </w:rPr>
+              <w:t>Pass/fail</w:t>
+            </w:r>
+            <w:bookmarkStart w:id="0" w:name="_GoBack"/>
+            <w:bookmarkEnd w:id="0"/>
+          </w:p>
+        </w:tc>
+      </w:tr>
+      <w:tr>
+        <w:tc>
+          <w:tcPr>
+            <w:tcW w:w="1013" w:type="dxa"/>
           </w:tcPr>
           <w:p>
             <w:pPr>
@@ -980,7 +1001,7 @@
         </w:tc>
         <w:tc>
           <w:tcPr>
-            <w:tcW w:w="1800" w:type="dxa"/>
+            <w:tcW w:w="1582" w:type="dxa"/>
           </w:tcPr>
           <w:p>
             <w:pPr>
@@ -998,7 +1019,7 @@
         </w:tc>
         <w:tc>
           <w:tcPr>
-            <w:tcW w:w="4178" w:type="dxa"/>
+            <w:tcW w:w="3278" w:type="dxa"/>
           </w:tcPr>
           <w:p>
             <w:pPr>
@@ -1016,21 +1037,33 @@
         </w:tc>
         <w:tc>
           <w:tcPr>
-            <w:tcW w:w="2207" w:type="dxa"/>
-          </w:tcPr>
-          <w:p>
-            <w:pPr>
-              <w:rPr>
-                <w:sz w:val="20"/>
-              </w:rPr>
-            </w:pPr>
-          </w:p>
-        </w:tc>
-      </w:tr>
-      <w:tr>
-        <w:tc>
-          <w:tcPr>
-            <w:tcW w:w="1165" w:type="dxa"/>
+            <w:tcW w:w="2582" w:type="dxa"/>
+          </w:tcPr>
+          <w:p>
+            <w:pPr>
+              <w:rPr>
+                <w:sz w:val="20"/>
+              </w:rPr>
+            </w:pPr>
+          </w:p>
+        </w:tc>
+        <w:tc>
+          <w:tcPr>
+            <w:tcW w:w="895" w:type="dxa"/>
+          </w:tcPr>
+          <w:p>
+            <w:pPr>
+              <w:rPr>
+                <w:sz w:val="20"/>
+              </w:rPr>
+            </w:pPr>
+          </w:p>
+        </w:tc>
+      </w:tr>
+      <w:tr>
+        <w:tc>
+          <w:tcPr>
+            <w:tcW w:w="1013" w:type="dxa"/>
           </w:tcPr>
           <w:p>
             <w:pPr>
@@ -1048,7 +1081,7 @@
         </w:tc>
         <w:tc>
           <w:tcPr>
-            <w:tcW w:w="1800" w:type="dxa"/>
+            <w:tcW w:w="1582" w:type="dxa"/>
           </w:tcPr>
           <w:p>
             <w:pPr>
@@ -1066,7 +1099,7 @@
         </w:tc>
         <w:tc>
           <w:tcPr>
-            <w:tcW w:w="4178" w:type="dxa"/>
+            <w:tcW w:w="3278" w:type="dxa"/>
           </w:tcPr>
           <w:p>
             <w:pPr>
@@ -1084,21 +1117,33 @@
         </w:tc>
         <w:tc>
           <w:tcPr>
-            <w:tcW w:w="2207" w:type="dxa"/>
-          </w:tcPr>
-          <w:p>
-            <w:pPr>
-              <w:rPr>
-                <w:sz w:val="20"/>
-              </w:rPr>
-            </w:pPr>
-          </w:p>
-        </w:tc>
-      </w:tr>
-      <w:tr>
-        <w:tc>
-          <w:tcPr>
-            <w:tcW w:w="1165" w:type="dxa"/>
+            <w:tcW w:w="2582" w:type="dxa"/>
+          </w:tcPr>
+          <w:p>
+            <w:pPr>
+              <w:rPr>
+                <w:sz w:val="20"/>
+              </w:rPr>
+            </w:pPr>
+          </w:p>
+        </w:tc>
+        <w:tc>
+          <w:tcPr>
+            <w:tcW w:w="895" w:type="dxa"/>
+          </w:tcPr>
+          <w:p>
+            <w:pPr>
+              <w:rPr>
+                <w:sz w:val="20"/>
+              </w:rPr>
+            </w:pPr>
+          </w:p>
+        </w:tc>
+      </w:tr>
+      <w:tr>
+        <w:tc>
+          <w:tcPr>
+            <w:tcW w:w="1013" w:type="dxa"/>
           </w:tcPr>
           <w:p>
             <w:pPr>
@@ -1116,7 +1161,7 @@
         </w:tc>
         <w:tc>
           <w:tcPr>
-            <w:tcW w:w="1800" w:type="dxa"/>
+            <w:tcW w:w="1582" w:type="dxa"/>
           </w:tcPr>
           <w:p>
             <w:pPr>
@@ -1134,7 +1179,7 @@
         </w:tc>
         <w:tc>
           <w:tcPr>
-            <w:tcW w:w="4178" w:type="dxa"/>
+            <w:tcW w:w="3278" w:type="dxa"/>
           </w:tcPr>
           <w:p>
             <w:pPr>
@@ -1152,39 +1197,52 @@
         </w:tc>
         <w:tc>
           <w:tcPr>
-            <w:tcW w:w="2207" w:type="dxa"/>
-          </w:tcPr>
-          <w:p>
-            <w:pPr>
-              <w:rPr>
-                <w:sz w:val="20"/>
-              </w:rPr>
-            </w:pPr>
-          </w:p>
-        </w:tc>
-      </w:tr>
-      <w:tr>
-        <w:tc>
-          <w:tcPr>
-            <w:tcW w:w="1165" w:type="dxa"/>
-          </w:tcPr>
-          <w:p>
-            <w:pPr>
-              <w:rPr>
-                <w:sz w:val="20"/>
-              </w:rPr>
-            </w:pPr>
-            <w:r>
-              <w:rPr>
-                <w:sz w:val="20"/>
-              </w:rPr>
+            <w:tcW w:w="2582" w:type="dxa"/>
+          </w:tcPr>
+          <w:p>
+            <w:pPr>
+              <w:rPr>
+                <w:sz w:val="20"/>
+              </w:rPr>
+            </w:pPr>
+          </w:p>
+        </w:tc>
+        <w:tc>
+          <w:tcPr>
+            <w:tcW w:w="895" w:type="dxa"/>
+          </w:tcPr>
+          <w:p>
+            <w:pPr>
+              <w:rPr>
+                <w:sz w:val="20"/>
+              </w:rPr>
+            </w:pPr>
+          </w:p>
+        </w:tc>
+      </w:tr>
+      <w:tr>
+        <w:tc>
+          <w:tcPr>
+            <w:tcW w:w="1013" w:type="dxa"/>
+          </w:tcPr>
+          <w:p>
+            <w:pPr>
+              <w:rPr>
+                <w:sz w:val="20"/>
+              </w:rPr>
+            </w:pPr>
+            <w:r>
+              <w:rPr>
+                <w:sz w:val="20"/>
+              </w:rPr>
+              <w:lastRenderedPageBreak/>
               <w:t>1</w:t>
             </w:r>
           </w:p>
         </w:tc>
         <w:tc>
           <w:tcPr>
-            <w:tcW w:w="1800" w:type="dxa"/>
+            <w:tcW w:w="1582" w:type="dxa"/>
           </w:tcPr>
           <w:p>
             <w:pPr>
@@ -1202,7 +1260,7 @@
         </w:tc>
         <w:tc>
           <w:tcPr>
-            <w:tcW w:w="4178" w:type="dxa"/>
+            <w:tcW w:w="3278" w:type="dxa"/>
           </w:tcPr>
           <w:p>
             <w:pPr>
@@ -1220,40 +1278,51 @@
         </w:tc>
         <w:tc>
           <w:tcPr>
-            <w:tcW w:w="2207" w:type="dxa"/>
-          </w:tcPr>
-          <w:p>
-            <w:pPr>
-              <w:rPr>
-                <w:sz w:val="20"/>
-              </w:rPr>
-            </w:pPr>
-          </w:p>
-        </w:tc>
-      </w:tr>
-      <w:tr>
-        <w:tc>
-          <w:tcPr>
-            <w:tcW w:w="1165" w:type="dxa"/>
-          </w:tcPr>
-          <w:p>
-            <w:pPr>
-              <w:rPr>
-                <w:sz w:val="20"/>
-              </w:rPr>
-            </w:pPr>
-            <w:r>
-              <w:rPr>
-                <w:sz w:val="20"/>
-              </w:rPr>
-              <w:lastRenderedPageBreak/>
+            <w:tcW w:w="2582" w:type="dxa"/>
+          </w:tcPr>
+          <w:p>
+            <w:pPr>
+              <w:rPr>
+                <w:sz w:val="20"/>
+              </w:rPr>
+            </w:pPr>
+          </w:p>
+        </w:tc>
+        <w:tc>
+          <w:tcPr>
+            <w:tcW w:w="895" w:type="dxa"/>
+          </w:tcPr>
+          <w:p>
+            <w:pPr>
+              <w:rPr>
+                <w:sz w:val="20"/>
+              </w:rPr>
+            </w:pPr>
+          </w:p>
+        </w:tc>
+      </w:tr>
+      <w:tr>
+        <w:tc>
+          <w:tcPr>
+            <w:tcW w:w="1013" w:type="dxa"/>
+          </w:tcPr>
+          <w:p>
+            <w:pPr>
+              <w:rPr>
+                <w:sz w:val="20"/>
+              </w:rPr>
+            </w:pPr>
+            <w:r>
+              <w:rPr>
+                <w:sz w:val="20"/>
+              </w:rPr>
               <w:t>2</w:t>
             </w:r>
           </w:p>
         </w:tc>
         <w:tc>
           <w:tcPr>
-            <w:tcW w:w="1800" w:type="dxa"/>
+            <w:tcW w:w="1582" w:type="dxa"/>
           </w:tcPr>
           <w:p>
             <w:pPr>
@@ -1271,7 +1340,7 @@
         </w:tc>
         <w:tc>
           <w:tcPr>
-            <w:tcW w:w="4178" w:type="dxa"/>
+            <w:tcW w:w="3278" w:type="dxa"/>
           </w:tcPr>
           <w:p>
             <w:pPr>
@@ -1289,21 +1358,33 @@
         </w:tc>
         <w:tc>
           <w:tcPr>
-            <w:tcW w:w="2207" w:type="dxa"/>
-          </w:tcPr>
-          <w:p>
-            <w:pPr>
-              <w:rPr>
-                <w:sz w:val="20"/>
-              </w:rPr>
-            </w:pPr>
-          </w:p>
-        </w:tc>
-      </w:tr>
-      <w:tr>
-        <w:tc>
-          <w:tcPr>
-            <w:tcW w:w="1165" w:type="dxa"/>
+            <w:tcW w:w="2582" w:type="dxa"/>
+          </w:tcPr>
+          <w:p>
+            <w:pPr>
+              <w:rPr>
+                <w:sz w:val="20"/>
+              </w:rPr>
+            </w:pPr>
+          </w:p>
+        </w:tc>
+        <w:tc>
+          <w:tcPr>
+            <w:tcW w:w="895" w:type="dxa"/>
+          </w:tcPr>
+          <w:p>
+            <w:pPr>
+              <w:rPr>
+                <w:sz w:val="20"/>
+              </w:rPr>
+            </w:pPr>
+          </w:p>
+        </w:tc>
+      </w:tr>
+      <w:tr>
+        <w:tc>
+          <w:tcPr>
+            <w:tcW w:w="1013" w:type="dxa"/>
           </w:tcPr>
           <w:p>
             <w:pPr>
@@ -1321,7 +1402,7 @@
         </w:tc>
         <w:tc>
           <w:tcPr>
-            <w:tcW w:w="1800" w:type="dxa"/>
+            <w:tcW w:w="1582" w:type="dxa"/>
           </w:tcPr>
           <w:p>
             <w:pPr>
@@ -1339,7 +1420,7 @@
         </w:tc>
         <w:tc>
           <w:tcPr>
-            <w:tcW w:w="4178" w:type="dxa"/>
+            <w:tcW w:w="3278" w:type="dxa"/>
           </w:tcPr>
           <w:p>
             <w:pPr>
@@ -1357,21 +1438,33 @@
         </w:tc>
         <w:tc>
           <w:tcPr>
-            <w:tcW w:w="2207" w:type="dxa"/>
-          </w:tcPr>
-          <w:p>
-            <w:pPr>
-              <w:rPr>
-                <w:sz w:val="20"/>
-              </w:rPr>
-            </w:pPr>
-          </w:p>
-        </w:tc>
-      </w:tr>
-      <w:tr>
-        <w:tc>
-          <w:tcPr>
-            <w:tcW w:w="1165" w:type="dxa"/>
+            <w:tcW w:w="2582" w:type="dxa"/>
+          </w:tcPr>
+          <w:p>
+            <w:pPr>
+              <w:rPr>
+                <w:sz w:val="20"/>
+              </w:rPr>
+            </w:pPr>
+          </w:p>
+        </w:tc>
+        <w:tc>
+          <w:tcPr>
+            <w:tcW w:w="895" w:type="dxa"/>
+          </w:tcPr>
+          <w:p>
+            <w:pPr>
+              <w:rPr>
+                <w:sz w:val="20"/>
+              </w:rPr>
+            </w:pPr>
+          </w:p>
+        </w:tc>
+      </w:tr>
+      <w:tr>
+        <w:tc>
+          <w:tcPr>
+            <w:tcW w:w="1013" w:type="dxa"/>
           </w:tcPr>
           <w:p>
             <w:pPr>
@@ -1389,7 +1482,7 @@
         </w:tc>
         <w:tc>
           <w:tcPr>
-            <w:tcW w:w="1800" w:type="dxa"/>
+            <w:tcW w:w="1582" w:type="dxa"/>
           </w:tcPr>
           <w:p>
             <w:pPr>
@@ -1407,7 +1500,7 @@
         </w:tc>
         <w:tc>
           <w:tcPr>
-            <w:tcW w:w="4178" w:type="dxa"/>
+            <w:tcW w:w="3278" w:type="dxa"/>
           </w:tcPr>
           <w:p>
             <w:pPr>
@@ -1425,21 +1518,33 @@
         </w:tc>
         <w:tc>
           <w:tcPr>
-            <w:tcW w:w="2207" w:type="dxa"/>
-          </w:tcPr>
-          <w:p>
-            <w:pPr>
-              <w:rPr>
-                <w:sz w:val="20"/>
-              </w:rPr>
-            </w:pPr>
-          </w:p>
-        </w:tc>
-      </w:tr>
-      <w:tr>
-        <w:tc>
-          <w:tcPr>
-            <w:tcW w:w="1165" w:type="dxa"/>
+            <w:tcW w:w="2582" w:type="dxa"/>
+          </w:tcPr>
+          <w:p>
+            <w:pPr>
+              <w:rPr>
+                <w:sz w:val="20"/>
+              </w:rPr>
+            </w:pPr>
+          </w:p>
+        </w:tc>
+        <w:tc>
+          <w:tcPr>
+            <w:tcW w:w="895" w:type="dxa"/>
+          </w:tcPr>
+          <w:p>
+            <w:pPr>
+              <w:rPr>
+                <w:sz w:val="20"/>
+              </w:rPr>
+            </w:pPr>
+          </w:p>
+        </w:tc>
+      </w:tr>
+      <w:tr>
+        <w:tc>
+          <w:tcPr>
+            <w:tcW w:w="1013" w:type="dxa"/>
           </w:tcPr>
           <w:p>
             <w:pPr>
@@ -1457,7 +1562,7 @@
         </w:tc>
         <w:tc>
           <w:tcPr>
-            <w:tcW w:w="1800" w:type="dxa"/>
+            <w:tcW w:w="1582" w:type="dxa"/>
           </w:tcPr>
           <w:p>
             <w:pPr>
@@ -1475,7 +1580,7 @@
         </w:tc>
         <w:tc>
           <w:tcPr>
-            <w:tcW w:w="4178" w:type="dxa"/>
+            <w:tcW w:w="3278" w:type="dxa"/>
           </w:tcPr>
           <w:p>
             <w:pPr>
@@ -1493,21 +1598,33 @@
         </w:tc>
         <w:tc>
           <w:tcPr>
-            <w:tcW w:w="2207" w:type="dxa"/>
-          </w:tcPr>
-          <w:p>
-            <w:pPr>
-              <w:rPr>
-                <w:sz w:val="20"/>
-              </w:rPr>
-            </w:pPr>
-          </w:p>
-        </w:tc>
-      </w:tr>
-      <w:tr>
-        <w:tc>
-          <w:tcPr>
-            <w:tcW w:w="1165" w:type="dxa"/>
+            <w:tcW w:w="2582" w:type="dxa"/>
+          </w:tcPr>
+          <w:p>
+            <w:pPr>
+              <w:rPr>
+                <w:sz w:val="20"/>
+              </w:rPr>
+            </w:pPr>
+          </w:p>
+        </w:tc>
+        <w:tc>
+          <w:tcPr>
+            <w:tcW w:w="895" w:type="dxa"/>
+          </w:tcPr>
+          <w:p>
+            <w:pPr>
+              <w:rPr>
+                <w:sz w:val="20"/>
+              </w:rPr>
+            </w:pPr>
+          </w:p>
+        </w:tc>
+      </w:tr>
+      <w:tr>
+        <w:tc>
+          <w:tcPr>
+            <w:tcW w:w="1013" w:type="dxa"/>
           </w:tcPr>
           <w:p>
             <w:pPr>
@@ -1525,7 +1642,7 @@
         </w:tc>
         <w:tc>
           <w:tcPr>
-            <w:tcW w:w="1800" w:type="dxa"/>
+            <w:tcW w:w="1582" w:type="dxa"/>
           </w:tcPr>
           <w:p>
             <w:pPr>
@@ -1543,7 +1660,7 @@
         </w:tc>
         <w:tc>
           <w:tcPr>
-            <w:tcW w:w="4178" w:type="dxa"/>
+            <w:tcW w:w="3278" w:type="dxa"/>
           </w:tcPr>
           <w:p>
             <w:pPr>
@@ -1561,7 +1678,19 @@
         </w:tc>
         <w:tc>
           <w:tcPr>
-            <w:tcW w:w="2207" w:type="dxa"/>
+            <w:tcW w:w="2582" w:type="dxa"/>
+          </w:tcPr>
+          <w:p>
+            <w:pPr>
+              <w:rPr>
+                <w:sz w:val="20"/>
+              </w:rPr>
+            </w:pPr>
+          </w:p>
+        </w:tc>
+        <w:tc>
+          <w:tcPr>
+            <w:tcW w:w="895" w:type="dxa"/>
           </w:tcPr>
           <w:p>
             <w:pPr>
@@ -1578,7 +1707,7 @@
         </w:trPr>
         <w:tc>
           <w:tcPr>
-            <w:tcW w:w="1165" w:type="dxa"/>
+            <w:tcW w:w="1013" w:type="dxa"/>
           </w:tcPr>
           <w:p>
             <w:pPr>
@@ -1596,7 +1725,7 @@
         </w:tc>
         <w:tc>
           <w:tcPr>
-            <w:tcW w:w="1800" w:type="dxa"/>
+            <w:tcW w:w="1582" w:type="dxa"/>
           </w:tcPr>
           <w:p>
             <w:pPr>
@@ -1614,7 +1743,7 @@
         </w:tc>
         <w:tc>
           <w:tcPr>
-            <w:tcW w:w="4178" w:type="dxa"/>
+            <w:tcW w:w="3278" w:type="dxa"/>
           </w:tcPr>
           <w:p>
             <w:pPr>
@@ -1632,21 +1761,33 @@
         </w:tc>
         <w:tc>
           <w:tcPr>
-            <w:tcW w:w="2207" w:type="dxa"/>
-          </w:tcPr>
-          <w:p>
-            <w:pPr>
-              <w:rPr>
-                <w:sz w:val="20"/>
-              </w:rPr>
-            </w:pPr>
-          </w:p>
-        </w:tc>
-      </w:tr>
-      <w:tr>
-        <w:tc>
-          <w:tcPr>
-            <w:tcW w:w="1165" w:type="dxa"/>
+            <w:tcW w:w="2582" w:type="dxa"/>
+          </w:tcPr>
+          <w:p>
+            <w:pPr>
+              <w:rPr>
+                <w:sz w:val="20"/>
+              </w:rPr>
+            </w:pPr>
+          </w:p>
+        </w:tc>
+        <w:tc>
+          <w:tcPr>
+            <w:tcW w:w="895" w:type="dxa"/>
+          </w:tcPr>
+          <w:p>
+            <w:pPr>
+              <w:rPr>
+                <w:sz w:val="20"/>
+              </w:rPr>
+            </w:pPr>
+          </w:p>
+        </w:tc>
+      </w:tr>
+      <w:tr>
+        <w:tc>
+          <w:tcPr>
+            <w:tcW w:w="1013" w:type="dxa"/>
           </w:tcPr>
           <w:p>
             <w:pPr>
@@ -1664,7 +1805,7 @@
         </w:tc>
         <w:tc>
           <w:tcPr>
-            <w:tcW w:w="1800" w:type="dxa"/>
+            <w:tcW w:w="1582" w:type="dxa"/>
           </w:tcPr>
           <w:p>
             <w:pPr>
@@ -1682,7 +1823,7 @@
         </w:tc>
         <w:tc>
           <w:tcPr>
-            <w:tcW w:w="4178" w:type="dxa"/>
+            <w:tcW w:w="3278" w:type="dxa"/>
           </w:tcPr>
           <w:p>
             <w:pPr>
@@ -1700,21 +1841,33 @@
         </w:tc>
         <w:tc>
           <w:tcPr>
-            <w:tcW w:w="2207" w:type="dxa"/>
-          </w:tcPr>
-          <w:p>
-            <w:pPr>
-              <w:rPr>
-                <w:sz w:val="20"/>
-              </w:rPr>
-            </w:pPr>
-          </w:p>
-        </w:tc>
-      </w:tr>
-      <w:tr>
-        <w:tc>
-          <w:tcPr>
-            <w:tcW w:w="1165" w:type="dxa"/>
+            <w:tcW w:w="2582" w:type="dxa"/>
+          </w:tcPr>
+          <w:p>
+            <w:pPr>
+              <w:rPr>
+                <w:sz w:val="20"/>
+              </w:rPr>
+            </w:pPr>
+          </w:p>
+        </w:tc>
+        <w:tc>
+          <w:tcPr>
+            <w:tcW w:w="895" w:type="dxa"/>
+          </w:tcPr>
+          <w:p>
+            <w:pPr>
+              <w:rPr>
+                <w:sz w:val="20"/>
+              </w:rPr>
+            </w:pPr>
+          </w:p>
+        </w:tc>
+      </w:tr>
+      <w:tr>
+        <w:tc>
+          <w:tcPr>
+            <w:tcW w:w="1013" w:type="dxa"/>
           </w:tcPr>
           <w:p>
             <w:pPr>
@@ -1732,7 +1885,7 @@
         </w:tc>
         <w:tc>
           <w:tcPr>
-            <w:tcW w:w="1800" w:type="dxa"/>
+            <w:tcW w:w="1582" w:type="dxa"/>
           </w:tcPr>
           <w:p>
             <w:pPr>
@@ -1750,7 +1903,7 @@
         </w:tc>
         <w:tc>
           <w:tcPr>
-            <w:tcW w:w="4178" w:type="dxa"/>
+            <w:tcW w:w="3278" w:type="dxa"/>
           </w:tcPr>
           <w:p>
             <w:pPr>
@@ -1768,21 +1921,33 @@
         </w:tc>
         <w:tc>
           <w:tcPr>
-            <w:tcW w:w="2207" w:type="dxa"/>
-          </w:tcPr>
-          <w:p>
-            <w:pPr>
-              <w:rPr>
-                <w:sz w:val="20"/>
-              </w:rPr>
-            </w:pPr>
-          </w:p>
-        </w:tc>
-      </w:tr>
-      <w:tr>
-        <w:tc>
-          <w:tcPr>
-            <w:tcW w:w="1165" w:type="dxa"/>
+            <w:tcW w:w="2582" w:type="dxa"/>
+          </w:tcPr>
+          <w:p>
+            <w:pPr>
+              <w:rPr>
+                <w:sz w:val="20"/>
+              </w:rPr>
+            </w:pPr>
+          </w:p>
+        </w:tc>
+        <w:tc>
+          <w:tcPr>
+            <w:tcW w:w="895" w:type="dxa"/>
+          </w:tcPr>
+          <w:p>
+            <w:pPr>
+              <w:rPr>
+                <w:sz w:val="20"/>
+              </w:rPr>
+            </w:pPr>
+          </w:p>
+        </w:tc>
+      </w:tr>
+      <w:tr>
+        <w:tc>
+          <w:tcPr>
+            <w:tcW w:w="1013" w:type="dxa"/>
           </w:tcPr>
           <w:p>
             <w:pPr>
@@ -1800,7 +1965,7 @@
         </w:tc>
         <w:tc>
           <w:tcPr>
-            <w:tcW w:w="1800" w:type="dxa"/>
+            <w:tcW w:w="1582" w:type="dxa"/>
           </w:tcPr>
           <w:p>
             <w:pPr>
@@ -1819,7 +1984,7 @@
         </w:tc>
         <w:tc>
           <w:tcPr>
-            <w:tcW w:w="4178" w:type="dxa"/>
+            <w:tcW w:w="3278" w:type="dxa"/>
           </w:tcPr>
           <w:p>
             <w:pPr>
@@ -1837,21 +2002,33 @@
         </w:tc>
         <w:tc>
           <w:tcPr>
-            <w:tcW w:w="2207" w:type="dxa"/>
-          </w:tcPr>
-          <w:p>
-            <w:pPr>
-              <w:rPr>
-                <w:sz w:val="20"/>
-              </w:rPr>
-            </w:pPr>
-          </w:p>
-        </w:tc>
-      </w:tr>
-      <w:tr>
-        <w:tc>
-          <w:tcPr>
-            <w:tcW w:w="1165" w:type="dxa"/>
+            <w:tcW w:w="2582" w:type="dxa"/>
+          </w:tcPr>
+          <w:p>
+            <w:pPr>
+              <w:rPr>
+                <w:sz w:val="20"/>
+              </w:rPr>
+            </w:pPr>
+          </w:p>
+        </w:tc>
+        <w:tc>
+          <w:tcPr>
+            <w:tcW w:w="895" w:type="dxa"/>
+          </w:tcPr>
+          <w:p>
+            <w:pPr>
+              <w:rPr>
+                <w:sz w:val="20"/>
+              </w:rPr>
+            </w:pPr>
+          </w:p>
+        </w:tc>
+      </w:tr>
+      <w:tr>
+        <w:tc>
+          <w:tcPr>
+            <w:tcW w:w="1013" w:type="dxa"/>
           </w:tcPr>
           <w:p>
             <w:pPr>
@@ -1869,7 +2046,7 @@
         </w:tc>
         <w:tc>
           <w:tcPr>
-            <w:tcW w:w="1800" w:type="dxa"/>
+            <w:tcW w:w="1582" w:type="dxa"/>
           </w:tcPr>
           <w:p>
             <w:pPr>
@@ -1888,7 +2065,7 @@
         </w:tc>
         <w:tc>
           <w:tcPr>
-            <w:tcW w:w="4178" w:type="dxa"/>
+            <w:tcW w:w="3278" w:type="dxa"/>
           </w:tcPr>
           <w:p>
             <w:pPr>
@@ -1906,21 +2083,33 @@
         </w:tc>
         <w:tc>
           <w:tcPr>
-            <w:tcW w:w="2207" w:type="dxa"/>
-          </w:tcPr>
-          <w:p>
-            <w:pPr>
-              <w:rPr>
-                <w:sz w:val="20"/>
-              </w:rPr>
-            </w:pPr>
-          </w:p>
-        </w:tc>
-      </w:tr>
-      <w:tr>
-        <w:tc>
-          <w:tcPr>
-            <w:tcW w:w="1165" w:type="dxa"/>
+            <w:tcW w:w="2582" w:type="dxa"/>
+          </w:tcPr>
+          <w:p>
+            <w:pPr>
+              <w:rPr>
+                <w:sz w:val="20"/>
+              </w:rPr>
+            </w:pPr>
+          </w:p>
+        </w:tc>
+        <w:tc>
+          <w:tcPr>
+            <w:tcW w:w="895" w:type="dxa"/>
+          </w:tcPr>
+          <w:p>
+            <w:pPr>
+              <w:rPr>
+                <w:sz w:val="20"/>
+              </w:rPr>
+            </w:pPr>
+          </w:p>
+        </w:tc>
+      </w:tr>
+      <w:tr>
+        <w:tc>
+          <w:tcPr>
+            <w:tcW w:w="1013" w:type="dxa"/>
           </w:tcPr>
           <w:p>
             <w:pPr>
@@ -1938,7 +2127,7 @@
         </w:tc>
         <w:tc>
           <w:tcPr>
-            <w:tcW w:w="1800" w:type="dxa"/>
+            <w:tcW w:w="1582" w:type="dxa"/>
           </w:tcPr>
           <w:p>
             <w:pPr>
@@ -1957,7 +2146,7 @@
         </w:tc>
         <w:tc>
           <w:tcPr>
-            <w:tcW w:w="4178" w:type="dxa"/>
+            <w:tcW w:w="3278" w:type="dxa"/>
           </w:tcPr>
           <w:p>
             <w:pPr>
@@ -1975,21 +2164,33 @@
         </w:tc>
         <w:tc>
           <w:tcPr>
-            <w:tcW w:w="2207" w:type="dxa"/>
-          </w:tcPr>
-          <w:p>
-            <w:pPr>
-              <w:rPr>
-                <w:sz w:val="20"/>
-              </w:rPr>
-            </w:pPr>
-          </w:p>
-        </w:tc>
-      </w:tr>
-      <w:tr>
-        <w:tc>
-          <w:tcPr>
-            <w:tcW w:w="1165" w:type="dxa"/>
+            <w:tcW w:w="2582" w:type="dxa"/>
+          </w:tcPr>
+          <w:p>
+            <w:pPr>
+              <w:rPr>
+                <w:sz w:val="20"/>
+              </w:rPr>
+            </w:pPr>
+          </w:p>
+        </w:tc>
+        <w:tc>
+          <w:tcPr>
+            <w:tcW w:w="895" w:type="dxa"/>
+          </w:tcPr>
+          <w:p>
+            <w:pPr>
+              <w:rPr>
+                <w:sz w:val="20"/>
+              </w:rPr>
+            </w:pPr>
+          </w:p>
+        </w:tc>
+      </w:tr>
+      <w:tr>
+        <w:tc>
+          <w:tcPr>
+            <w:tcW w:w="1013" w:type="dxa"/>
           </w:tcPr>
           <w:p>
             <w:pPr>
@@ -2007,7 +2208,7 @@
         </w:tc>
         <w:tc>
           <w:tcPr>
-            <w:tcW w:w="1800" w:type="dxa"/>
+            <w:tcW w:w="1582" w:type="dxa"/>
           </w:tcPr>
           <w:p>
             <w:pPr>
@@ -2025,51 +2226,51 @@
         </w:tc>
         <w:tc>
           <w:tcPr>
-            <w:tcW w:w="4178" w:type="dxa"/>
-          </w:tcPr>
-          <w:p>
-            <w:pPr>
-              <w:rPr>
-                <w:sz w:val="20"/>
-              </w:rPr>
-            </w:pPr>
-            <w:r>
-              <w:rPr>
-                <w:sz w:val="20"/>
-              </w:rPr>
-              <w:t xml:space="preserve">Game ends when lives </w:t>
-            </w:r>
-            <w:r>
-              <w:rPr>
-                <w:sz w:val="20"/>
-              </w:rPr>
-              <w:t xml:space="preserve">equal </w:t>
-            </w:r>
-            <w:r>
-              <w:rPr>
-                <w:sz w:val="20"/>
-              </w:rPr>
-              <w:t>0 (or word is guessed)</w:t>
-            </w:r>
-          </w:p>
-        </w:tc>
-        <w:tc>
-          <w:tcPr>
-            <w:tcW w:w="2207" w:type="dxa"/>
-          </w:tcPr>
-          <w:p>
-            <w:pPr>
-              <w:rPr>
-                <w:sz w:val="20"/>
-              </w:rPr>
-            </w:pPr>
-          </w:p>
-        </w:tc>
-      </w:tr>
-      <w:tr>
-        <w:tc>
-          <w:tcPr>
-            <w:tcW w:w="1165" w:type="dxa"/>
+            <w:tcW w:w="3278" w:type="dxa"/>
+          </w:tcPr>
+          <w:p>
+            <w:pPr>
+              <w:rPr>
+                <w:sz w:val="20"/>
+              </w:rPr>
+            </w:pPr>
+            <w:r>
+              <w:rPr>
+                <w:sz w:val="20"/>
+              </w:rPr>
+              <w:t>Game ends when lives equal 0 (or word is guessed)</w:t>
+            </w:r>
+          </w:p>
+        </w:tc>
+        <w:tc>
+          <w:tcPr>
+            <w:tcW w:w="2582" w:type="dxa"/>
+          </w:tcPr>
+          <w:p>
+            <w:pPr>
+              <w:rPr>
+                <w:sz w:val="20"/>
+              </w:rPr>
+            </w:pPr>
+          </w:p>
+        </w:tc>
+        <w:tc>
+          <w:tcPr>
+            <w:tcW w:w="895" w:type="dxa"/>
+          </w:tcPr>
+          <w:p>
+            <w:pPr>
+              <w:rPr>
+                <w:sz w:val="20"/>
+              </w:rPr>
+            </w:pPr>
+          </w:p>
+        </w:tc>
+      </w:tr>
+      <w:tr>
+        <w:tc>
+          <w:tcPr>
+            <w:tcW w:w="1013" w:type="dxa"/>
           </w:tcPr>
           <w:p>
             <w:pPr>
@@ -2087,7 +2288,7 @@
         </w:tc>
         <w:tc>
           <w:tcPr>
-            <w:tcW w:w="1800" w:type="dxa"/>
+            <w:tcW w:w="1582" w:type="dxa"/>
           </w:tcPr>
           <w:p>
             <w:pPr>
@@ -2118,51 +2319,51 @@
         </w:tc>
         <w:tc>
           <w:tcPr>
-            <w:tcW w:w="4178" w:type="dxa"/>
-          </w:tcPr>
-          <w:p>
-            <w:pPr>
-              <w:rPr>
-                <w:sz w:val="20"/>
-              </w:rPr>
-            </w:pPr>
-            <w:r>
-              <w:rPr>
-                <w:sz w:val="20"/>
-              </w:rPr>
-              <w:t xml:space="preserve">The game ends when the correct word is </w:t>
-            </w:r>
-            <w:r>
-              <w:rPr>
-                <w:sz w:val="20"/>
-              </w:rPr>
-              <w:t>guessed (or</w:t>
-            </w:r>
-            <w:r>
-              <w:rPr>
-                <w:sz w:val="20"/>
-              </w:rPr>
-              <w:t xml:space="preserve"> lives = 0)</w:t>
-            </w:r>
-          </w:p>
-        </w:tc>
-        <w:tc>
-          <w:tcPr>
-            <w:tcW w:w="2207" w:type="dxa"/>
-          </w:tcPr>
-          <w:p>
-            <w:pPr>
-              <w:rPr>
-                <w:sz w:val="20"/>
-              </w:rPr>
-            </w:pPr>
-          </w:p>
-        </w:tc>
-      </w:tr>
-      <w:tr>
-        <w:tc>
-          <w:tcPr>
-            <w:tcW w:w="1165" w:type="dxa"/>
+            <w:tcW w:w="3278" w:type="dxa"/>
+          </w:tcPr>
+          <w:p>
+            <w:pPr>
+              <w:rPr>
+                <w:sz w:val="20"/>
+              </w:rPr>
+            </w:pPr>
+            <w:r>
+              <w:rPr>
+                <w:sz w:val="20"/>
+              </w:rPr>
+              <w:t>The game ends when the correct word is guessed (or lives = 0)</w:t>
+            </w:r>
+          </w:p>
+        </w:tc>
+        <w:tc>
+          <w:tcPr>
+            <w:tcW w:w="2582" w:type="dxa"/>
+          </w:tcPr>
+          <w:p>
+            <w:pPr>
+              <w:rPr>
+                <w:sz w:val="20"/>
+              </w:rPr>
+            </w:pPr>
+          </w:p>
+        </w:tc>
+        <w:tc>
+          <w:tcPr>
+            <w:tcW w:w="895" w:type="dxa"/>
+          </w:tcPr>
+          <w:p>
+            <w:pPr>
+              <w:rPr>
+                <w:sz w:val="20"/>
+              </w:rPr>
+            </w:pPr>
+          </w:p>
+        </w:tc>
+      </w:tr>
+      <w:tr>
+        <w:tc>
+          <w:tcPr>
+            <w:tcW w:w="1013" w:type="dxa"/>
           </w:tcPr>
           <w:p>
             <w:pPr>
@@ -2180,7 +2381,7 @@
         </w:tc>
         <w:tc>
           <w:tcPr>
-            <w:tcW w:w="1800" w:type="dxa"/>
+            <w:tcW w:w="1582" w:type="dxa"/>
           </w:tcPr>
           <w:p>
             <w:pPr>
@@ -2198,7 +2399,7 @@
         </w:tc>
         <w:tc>
           <w:tcPr>
-            <w:tcW w:w="4178" w:type="dxa"/>
+            <w:tcW w:w="3278" w:type="dxa"/>
           </w:tcPr>
           <w:p>
             <w:pPr>
@@ -2216,21 +2417,33 @@
         </w:tc>
         <w:tc>
           <w:tcPr>
-            <w:tcW w:w="2207" w:type="dxa"/>
-          </w:tcPr>
-          <w:p>
-            <w:pPr>
-              <w:rPr>
-                <w:sz w:val="20"/>
-              </w:rPr>
-            </w:pPr>
-          </w:p>
-        </w:tc>
-      </w:tr>
-      <w:tr>
-        <w:tc>
-          <w:tcPr>
-            <w:tcW w:w="1165" w:type="dxa"/>
+            <w:tcW w:w="2582" w:type="dxa"/>
+          </w:tcPr>
+          <w:p>
+            <w:pPr>
+              <w:rPr>
+                <w:sz w:val="20"/>
+              </w:rPr>
+            </w:pPr>
+          </w:p>
+        </w:tc>
+        <w:tc>
+          <w:tcPr>
+            <w:tcW w:w="895" w:type="dxa"/>
+          </w:tcPr>
+          <w:p>
+            <w:pPr>
+              <w:rPr>
+                <w:sz w:val="20"/>
+              </w:rPr>
+            </w:pPr>
+          </w:p>
+        </w:tc>
+      </w:tr>
+      <w:tr>
+        <w:tc>
+          <w:tcPr>
+            <w:tcW w:w="1013" w:type="dxa"/>
           </w:tcPr>
           <w:p>
             <w:pPr>
@@ -2248,7 +2461,7 @@
         </w:tc>
         <w:tc>
           <w:tcPr>
-            <w:tcW w:w="1800" w:type="dxa"/>
+            <w:tcW w:w="1582" w:type="dxa"/>
           </w:tcPr>
           <w:p>
             <w:pPr>
@@ -2266,7 +2479,7 @@
         </w:tc>
         <w:tc>
           <w:tcPr>
-            <w:tcW w:w="4178" w:type="dxa"/>
+            <w:tcW w:w="3278" w:type="dxa"/>
           </w:tcPr>
           <w:p>
             <w:pPr>
@@ -2284,21 +2497,33 @@
         </w:tc>
         <w:tc>
           <w:tcPr>
-            <w:tcW w:w="2207" w:type="dxa"/>
-          </w:tcPr>
-          <w:p>
-            <w:pPr>
-              <w:rPr>
-                <w:sz w:val="20"/>
-              </w:rPr>
-            </w:pPr>
-          </w:p>
-        </w:tc>
-      </w:tr>
-      <w:tr>
-        <w:tc>
-          <w:tcPr>
-            <w:tcW w:w="1165" w:type="dxa"/>
+            <w:tcW w:w="2582" w:type="dxa"/>
+          </w:tcPr>
+          <w:p>
+            <w:pPr>
+              <w:rPr>
+                <w:sz w:val="20"/>
+              </w:rPr>
+            </w:pPr>
+          </w:p>
+        </w:tc>
+        <w:tc>
+          <w:tcPr>
+            <w:tcW w:w="895" w:type="dxa"/>
+          </w:tcPr>
+          <w:p>
+            <w:pPr>
+              <w:rPr>
+                <w:sz w:val="20"/>
+              </w:rPr>
+            </w:pPr>
+          </w:p>
+        </w:tc>
+      </w:tr>
+      <w:tr>
+        <w:tc>
+          <w:tcPr>
+            <w:tcW w:w="1013" w:type="dxa"/>
           </w:tcPr>
           <w:p>
             <w:pPr>
@@ -2316,7 +2541,7 @@
         </w:tc>
         <w:tc>
           <w:tcPr>
-            <w:tcW w:w="1800" w:type="dxa"/>
+            <w:tcW w:w="1582" w:type="dxa"/>
           </w:tcPr>
           <w:p>
             <w:pPr>
@@ -2334,7 +2559,7 @@
         </w:tc>
         <w:tc>
           <w:tcPr>
-            <w:tcW w:w="4178" w:type="dxa"/>
+            <w:tcW w:w="3278" w:type="dxa"/>
           </w:tcPr>
           <w:p>
             <w:pPr>
@@ -2352,21 +2577,33 @@
         </w:tc>
         <w:tc>
           <w:tcPr>
-            <w:tcW w:w="2207" w:type="dxa"/>
-          </w:tcPr>
-          <w:p>
-            <w:pPr>
-              <w:rPr>
-                <w:sz w:val="20"/>
-              </w:rPr>
-            </w:pPr>
-          </w:p>
-        </w:tc>
-      </w:tr>
-      <w:tr>
-        <w:tc>
-          <w:tcPr>
-            <w:tcW w:w="1165" w:type="dxa"/>
+            <w:tcW w:w="2582" w:type="dxa"/>
+          </w:tcPr>
+          <w:p>
+            <w:pPr>
+              <w:rPr>
+                <w:sz w:val="20"/>
+              </w:rPr>
+            </w:pPr>
+          </w:p>
+        </w:tc>
+        <w:tc>
+          <w:tcPr>
+            <w:tcW w:w="895" w:type="dxa"/>
+          </w:tcPr>
+          <w:p>
+            <w:pPr>
+              <w:rPr>
+                <w:sz w:val="20"/>
+              </w:rPr>
+            </w:pPr>
+          </w:p>
+        </w:tc>
+      </w:tr>
+      <w:tr>
+        <w:tc>
+          <w:tcPr>
+            <w:tcW w:w="1013" w:type="dxa"/>
           </w:tcPr>
           <w:p>
             <w:pPr>
@@ -2384,7 +2621,7 @@
         </w:tc>
         <w:tc>
           <w:tcPr>
-            <w:tcW w:w="1800" w:type="dxa"/>
+            <w:tcW w:w="1582" w:type="dxa"/>
           </w:tcPr>
           <w:p>
             <w:pPr>
@@ -2402,7 +2639,7 @@
         </w:tc>
         <w:tc>
           <w:tcPr>
-            <w:tcW w:w="4178" w:type="dxa"/>
+            <w:tcW w:w="3278" w:type="dxa"/>
           </w:tcPr>
           <w:p>
             <w:pPr>
@@ -2420,21 +2657,33 @@
         </w:tc>
         <w:tc>
           <w:tcPr>
-            <w:tcW w:w="2207" w:type="dxa"/>
-          </w:tcPr>
-          <w:p>
-            <w:pPr>
-              <w:rPr>
-                <w:sz w:val="20"/>
-              </w:rPr>
-            </w:pPr>
-          </w:p>
-        </w:tc>
-      </w:tr>
-      <w:tr>
-        <w:tc>
-          <w:tcPr>
-            <w:tcW w:w="1165" w:type="dxa"/>
+            <w:tcW w:w="2582" w:type="dxa"/>
+          </w:tcPr>
+          <w:p>
+            <w:pPr>
+              <w:rPr>
+                <w:sz w:val="20"/>
+              </w:rPr>
+            </w:pPr>
+          </w:p>
+        </w:tc>
+        <w:tc>
+          <w:tcPr>
+            <w:tcW w:w="895" w:type="dxa"/>
+          </w:tcPr>
+          <w:p>
+            <w:pPr>
+              <w:rPr>
+                <w:sz w:val="20"/>
+              </w:rPr>
+            </w:pPr>
+          </w:p>
+        </w:tc>
+      </w:tr>
+      <w:tr>
+        <w:tc>
+          <w:tcPr>
+            <w:tcW w:w="1013" w:type="dxa"/>
           </w:tcPr>
           <w:p>
             <w:pPr>
@@ -2452,7 +2701,7 @@
         </w:tc>
         <w:tc>
           <w:tcPr>
-            <w:tcW w:w="1800" w:type="dxa"/>
+            <w:tcW w:w="1582" w:type="dxa"/>
           </w:tcPr>
           <w:p>
             <w:pPr>
@@ -2470,7 +2719,7 @@
         </w:tc>
         <w:tc>
           <w:tcPr>
-            <w:tcW w:w="4178" w:type="dxa"/>
+            <w:tcW w:w="3278" w:type="dxa"/>
           </w:tcPr>
           <w:p>
             <w:pPr>
@@ -2488,21 +2737,33 @@
         </w:tc>
         <w:tc>
           <w:tcPr>
-            <w:tcW w:w="2207" w:type="dxa"/>
-          </w:tcPr>
-          <w:p>
-            <w:pPr>
-              <w:rPr>
-                <w:sz w:val="20"/>
-              </w:rPr>
-            </w:pPr>
-          </w:p>
-        </w:tc>
-      </w:tr>
-      <w:tr>
-        <w:tc>
-          <w:tcPr>
-            <w:tcW w:w="1165" w:type="dxa"/>
+            <w:tcW w:w="2582" w:type="dxa"/>
+          </w:tcPr>
+          <w:p>
+            <w:pPr>
+              <w:rPr>
+                <w:sz w:val="20"/>
+              </w:rPr>
+            </w:pPr>
+          </w:p>
+        </w:tc>
+        <w:tc>
+          <w:tcPr>
+            <w:tcW w:w="895" w:type="dxa"/>
+          </w:tcPr>
+          <w:p>
+            <w:pPr>
+              <w:rPr>
+                <w:sz w:val="20"/>
+              </w:rPr>
+            </w:pPr>
+          </w:p>
+        </w:tc>
+      </w:tr>
+      <w:tr>
+        <w:tc>
+          <w:tcPr>
+            <w:tcW w:w="1013" w:type="dxa"/>
           </w:tcPr>
           <w:p>
             <w:pPr>
@@ -2520,7 +2781,7 @@
         </w:tc>
         <w:tc>
           <w:tcPr>
-            <w:tcW w:w="1800" w:type="dxa"/>
+            <w:tcW w:w="1582" w:type="dxa"/>
           </w:tcPr>
           <w:p>
             <w:pPr>
@@ -2538,7 +2799,7 @@
         </w:tc>
         <w:tc>
           <w:tcPr>
-            <w:tcW w:w="4178" w:type="dxa"/>
+            <w:tcW w:w="3278" w:type="dxa"/>
           </w:tcPr>
           <w:p>
             <w:pPr>
@@ -2556,21 +2817,33 @@
         </w:tc>
         <w:tc>
           <w:tcPr>
-            <w:tcW w:w="2207" w:type="dxa"/>
-          </w:tcPr>
-          <w:p>
-            <w:pPr>
-              <w:rPr>
-                <w:sz w:val="20"/>
-              </w:rPr>
-            </w:pPr>
-          </w:p>
-        </w:tc>
-      </w:tr>
-      <w:tr>
-        <w:tc>
-          <w:tcPr>
-            <w:tcW w:w="1165" w:type="dxa"/>
+            <w:tcW w:w="2582" w:type="dxa"/>
+          </w:tcPr>
+          <w:p>
+            <w:pPr>
+              <w:rPr>
+                <w:sz w:val="20"/>
+              </w:rPr>
+            </w:pPr>
+          </w:p>
+        </w:tc>
+        <w:tc>
+          <w:tcPr>
+            <w:tcW w:w="895" w:type="dxa"/>
+          </w:tcPr>
+          <w:p>
+            <w:pPr>
+              <w:rPr>
+                <w:sz w:val="20"/>
+              </w:rPr>
+            </w:pPr>
+          </w:p>
+        </w:tc>
+      </w:tr>
+      <w:tr>
+        <w:tc>
+          <w:tcPr>
+            <w:tcW w:w="1013" w:type="dxa"/>
           </w:tcPr>
           <w:p>
             <w:pPr>
@@ -2588,7 +2861,7 @@
         </w:tc>
         <w:tc>
           <w:tcPr>
-            <w:tcW w:w="1800" w:type="dxa"/>
+            <w:tcW w:w="1582" w:type="dxa"/>
           </w:tcPr>
           <w:p>
             <w:pPr>
@@ -2620,7 +2893,7 @@
         </w:tc>
         <w:tc>
           <w:tcPr>
-            <w:tcW w:w="4178" w:type="dxa"/>
+            <w:tcW w:w="3278" w:type="dxa"/>
           </w:tcPr>
           <w:p>
             <w:pPr>
@@ -2638,21 +2911,33 @@
         </w:tc>
         <w:tc>
           <w:tcPr>
-            <w:tcW w:w="2207" w:type="dxa"/>
-          </w:tcPr>
-          <w:p>
-            <w:pPr>
-              <w:rPr>
-                <w:sz w:val="20"/>
-              </w:rPr>
-            </w:pPr>
-          </w:p>
-        </w:tc>
-      </w:tr>
-      <w:tr>
-        <w:tc>
-          <w:tcPr>
-            <w:tcW w:w="1165" w:type="dxa"/>
+            <w:tcW w:w="2582" w:type="dxa"/>
+          </w:tcPr>
+          <w:p>
+            <w:pPr>
+              <w:rPr>
+                <w:sz w:val="20"/>
+              </w:rPr>
+            </w:pPr>
+          </w:p>
+        </w:tc>
+        <w:tc>
+          <w:tcPr>
+            <w:tcW w:w="895" w:type="dxa"/>
+          </w:tcPr>
+          <w:p>
+            <w:pPr>
+              <w:rPr>
+                <w:sz w:val="20"/>
+              </w:rPr>
+            </w:pPr>
+          </w:p>
+        </w:tc>
+      </w:tr>
+      <w:tr>
+        <w:tc>
+          <w:tcPr>
+            <w:tcW w:w="1013" w:type="dxa"/>
           </w:tcPr>
           <w:p>
             <w:pPr>
@@ -2670,7 +2955,7 @@
         </w:tc>
         <w:tc>
           <w:tcPr>
-            <w:tcW w:w="1800" w:type="dxa"/>
+            <w:tcW w:w="1582" w:type="dxa"/>
           </w:tcPr>
           <w:p>
             <w:pPr>
@@ -2702,51 +2987,51 @@
         </w:tc>
         <w:tc>
           <w:tcPr>
-            <w:tcW w:w="4178" w:type="dxa"/>
-          </w:tcPr>
-          <w:p>
-            <w:pPr>
-              <w:rPr>
-                <w:sz w:val="20"/>
-              </w:rPr>
-            </w:pPr>
-            <w:r>
-              <w:rPr>
-                <w:sz w:val="20"/>
-              </w:rPr>
-              <w:t xml:space="preserve">Program </w:t>
-            </w:r>
-            <w:r>
-              <w:rPr>
-                <w:sz w:val="20"/>
-              </w:rPr>
-              <w:t>t</w:t>
-            </w:r>
-            <w:r>
-              <w:rPr>
-                <w:sz w:val="20"/>
-              </w:rPr>
-              <w:t>ells me I have already guessed that letter</w:t>
-            </w:r>
-          </w:p>
-        </w:tc>
-        <w:tc>
-          <w:tcPr>
-            <w:tcW w:w="2207" w:type="dxa"/>
-          </w:tcPr>
-          <w:p>
-            <w:pPr>
-              <w:rPr>
-                <w:sz w:val="20"/>
-              </w:rPr>
-            </w:pPr>
-          </w:p>
-        </w:tc>
-      </w:tr>
-      <w:tr>
-        <w:tc>
-          <w:tcPr>
-            <w:tcW w:w="1165" w:type="dxa"/>
+            <w:tcW w:w="3278" w:type="dxa"/>
+          </w:tcPr>
+          <w:p>
+            <w:pPr>
+              <w:rPr>
+                <w:sz w:val="20"/>
+              </w:rPr>
+            </w:pPr>
+            <w:r>
+              <w:rPr>
+                <w:sz w:val="20"/>
+              </w:rPr>
+              <w:t>Program tells me I have already guessed that letter</w:t>
+            </w:r>
+          </w:p>
+        </w:tc>
+        <w:tc>
+          <w:tcPr>
+            <w:tcW w:w="2582" w:type="dxa"/>
+          </w:tcPr>
+          <w:p>
+            <w:pPr>
+              <w:rPr>
+                <w:sz w:val="20"/>
+              </w:rPr>
+            </w:pPr>
+          </w:p>
+        </w:tc>
+        <w:tc>
+          <w:tcPr>
+            <w:tcW w:w="895" w:type="dxa"/>
+          </w:tcPr>
+          <w:p>
+            <w:pPr>
+              <w:rPr>
+                <w:sz w:val="20"/>
+              </w:rPr>
+            </w:pPr>
+          </w:p>
+        </w:tc>
+      </w:tr>
+      <w:tr>
+        <w:tc>
+          <w:tcPr>
+            <w:tcW w:w="1013" w:type="dxa"/>
           </w:tcPr>
           <w:p>
             <w:pPr>
@@ -2764,7 +3049,7 @@
         </w:tc>
         <w:tc>
           <w:tcPr>
-            <w:tcW w:w="1800" w:type="dxa"/>
+            <w:tcW w:w="1582" w:type="dxa"/>
           </w:tcPr>
           <w:p>
             <w:pPr>
@@ -2796,7 +3081,7 @@
         </w:tc>
         <w:tc>
           <w:tcPr>
-            <w:tcW w:w="4178" w:type="dxa"/>
+            <w:tcW w:w="3278" w:type="dxa"/>
           </w:tcPr>
           <w:p>
             <w:pPr>
@@ -2814,21 +3099,33 @@
         </w:tc>
         <w:tc>
           <w:tcPr>
-            <w:tcW w:w="2207" w:type="dxa"/>
-          </w:tcPr>
-          <w:p>
-            <w:pPr>
-              <w:rPr>
-                <w:sz w:val="20"/>
-              </w:rPr>
-            </w:pPr>
-          </w:p>
-        </w:tc>
-      </w:tr>
-      <w:tr>
-        <w:tc>
-          <w:tcPr>
-            <w:tcW w:w="1165" w:type="dxa"/>
+            <w:tcW w:w="2582" w:type="dxa"/>
+          </w:tcPr>
+          <w:p>
+            <w:pPr>
+              <w:rPr>
+                <w:sz w:val="20"/>
+              </w:rPr>
+            </w:pPr>
+          </w:p>
+        </w:tc>
+        <w:tc>
+          <w:tcPr>
+            <w:tcW w:w="895" w:type="dxa"/>
+          </w:tcPr>
+          <w:p>
+            <w:pPr>
+              <w:rPr>
+                <w:sz w:val="20"/>
+              </w:rPr>
+            </w:pPr>
+          </w:p>
+        </w:tc>
+      </w:tr>
+      <w:tr>
+        <w:tc>
+          <w:tcPr>
+            <w:tcW w:w="1013" w:type="dxa"/>
           </w:tcPr>
           <w:p>
             <w:pPr>
@@ -2846,7 +3143,7 @@
         </w:tc>
         <w:tc>
           <w:tcPr>
-            <w:tcW w:w="1800" w:type="dxa"/>
+            <w:tcW w:w="1582" w:type="dxa"/>
           </w:tcPr>
           <w:p>
             <w:pPr>
@@ -2893,7 +3190,7 @@
         </w:tc>
         <w:tc>
           <w:tcPr>
-            <w:tcW w:w="4178" w:type="dxa"/>
+            <w:tcW w:w="3278" w:type="dxa"/>
           </w:tcPr>
           <w:p>
             <w:pPr>
@@ -2911,7 +3208,19 @@
         </w:tc>
         <w:tc>
           <w:tcPr>
-            <w:tcW w:w="2207" w:type="dxa"/>
+            <w:tcW w:w="2582" w:type="dxa"/>
+          </w:tcPr>
+          <w:p>
+            <w:pPr>
+              <w:rPr>
+                <w:sz w:val="20"/>
+              </w:rPr>
+            </w:pPr>
+          </w:p>
+        </w:tc>
+        <w:tc>
+          <w:tcPr>
+            <w:tcW w:w="895" w:type="dxa"/>
           </w:tcPr>
           <w:p>
             <w:pPr>
@@ -2989,15 +3298,7 @@
         <w:rPr>
           <w:sz w:val="20"/>
         </w:rPr>
-        <w:t xml:space="preserve"> module because the program checks that the user has not already guessed the letter and </w:t>
-      </w:r>
-      <w:bookmarkStart w:id="0" w:name="_GoBack"/>
-      <w:bookmarkEnd w:id="0"/>
-      <w:r>
-        <w:rPr>
-          <w:sz w:val="20"/>
-        </w:rPr>
-        <w:t xml:space="preserve">the </w:t>
+        <w:t xml:space="preserve"> module because the program checks that the user has not already guessed the letter and the </w:t>
       </w:r>
       <w:r>
         <w:rPr>
@@ -3924,7 +4225,7 @@
 </file>
 
 <file path=customXml/itemProps1.xml><?xml version="1.0" encoding="utf-8"?>
-<ds:datastoreItem xmlns:ds="http://schemas.openxmlformats.org/officeDocument/2006/customXml" ds:itemID="{0518F5EA-D79D-4D31-8A90-1727BB8D57AB}">
+<ds:datastoreItem xmlns:ds="http://schemas.openxmlformats.org/officeDocument/2006/customXml" ds:itemID="{52A8AD9F-DD63-4953-AF20-03552E30D8EF}">
   <ds:schemaRefs>
     <ds:schemaRef ds:uri="http://schemas.openxmlformats.org/officeDocument/2006/bibliography"/>
   </ds:schemaRefs>

</xml_diff>